<commit_message>
Update 2. Azure Fundamentals - Describe Azure Architecture and Services (TR).docx
</commit_message>
<xml_diff>
--- a/Microsoft Certified - Azure Fundamentals/2. Learning Path - Azure Fundamentals - Describe Azure Architecture and Services/2. Azure Fundamentals - Describe Azure Architecture and Services (TR).docx
+++ b/Microsoft Certified - Azure Fundamentals/2. Learning Path - Azure Fundamentals - Describe Azure Architecture and Services/2. Azure Fundamentals - Describe Azure Architecture and Services (TR).docx
@@ -4183,21 +4183,7 @@
         <w:rPr>
           <w:lang w:val="tr-TR"/>
         </w:rPr>
-        <w:t xml:space="preserve">Sanal makineler, fiziksel donanım için gerekli olan yatırımlara kıyasla maliyetleri düşürmenin mükemmel bir yolu olsa </w:t>
-      </w:r>
-      <w:proofErr w:type="gramStart"/>
-      <w:r>
-        <w:rPr>
-          <w:lang w:val="tr-TR"/>
-        </w:rPr>
-        <w:t>da,</w:t>
-      </w:r>
-      <w:proofErr w:type="gramEnd"/>
-      <w:r>
-        <w:rPr>
-          <w:lang w:val="tr-TR"/>
-        </w:rPr>
-        <w:t xml:space="preserve"> yine de sanal makine başına tek bir işletim sistemiyle sınırlıdırlar. Bir uygulamanın birden fazla örneğini tek bir ana makinede çalıştırmak istiyorsanız, konteynerler mükemmel bir seçimdir.</w:t>
+        <w:t>Sanal makineler, fiziksel donanım için gerekli olan yatırımlara kıyasla maliyetleri düşürmenin mükemmel bir yolu olsa da, yine de sanal makine başına tek bir işletim sistemiyle sınırlıdırlar. Bir uygulamanın birden fazla örneğini tek bir ana makinede çalıştırmak istiyorsanız, konteynerler mükemmel bir seçimdir.</w:t>
       </w:r>
     </w:p>
     <w:p>
@@ -8177,13 +8163,7 @@
         <w:rPr>
           <w:lang w:val="tr-TR"/>
         </w:rPr>
-        <w:t>Y</w:t>
-      </w:r>
-      <w:r>
-        <w:rPr>
-          <w:lang w:val="tr-TR"/>
-        </w:rPr>
-        <w:t>erel olarak yedekli depolama (LRS)</w:t>
+        <w:t>Yerel olarak yedekli depolama (LRS)</w:t>
       </w:r>
       <w:r>
         <w:rPr>
@@ -8195,21 +8175,7 @@
         <w:rPr>
           <w:lang w:val="tr-TR"/>
         </w:rPr>
-        <w:t>Yerel olarak yedekli depolama (LRS), verilerinizi birincil bölgedeki tek bir veri merkezinde üç kez çoğaltır. LRS, belirli bir yıl boyunca nesneler için en az 11 dokuzluk dayanıklılık (</w:t>
-      </w:r>
-      <w:proofErr w:type="gramStart"/>
-      <w:r>
-        <w:rPr>
-          <w:lang w:val="tr-TR"/>
-        </w:rPr>
-        <w:t>%99,999999999</w:t>
-      </w:r>
-      <w:proofErr w:type="gramEnd"/>
-      <w:r>
-        <w:rPr>
-          <w:lang w:val="tr-TR"/>
-        </w:rPr>
-        <w:t>) sağlar.</w:t>
+        <w:t>Yerel olarak yedekli depolama (LRS), verilerinizi birincil bölgedeki tek bir veri merkezinde üç kez çoğaltır. LRS, belirli bir yıl boyunca nesneler için en az 11 dokuzluk dayanıklılık (%99,999999999) sağlar.</w:t>
       </w:r>
       <w:r>
         <w:rPr>
@@ -8240,13 +8206,7 @@
         <w:rPr>
           <w:lang w:val="tr-TR"/>
         </w:rPr>
-        <w:t>B</w:t>
-      </w:r>
-      <w:r>
-        <w:rPr>
-          <w:lang w:val="tr-TR"/>
-        </w:rPr>
-        <w:t>ölge olarak yedekli depolama (ZRS)</w:t>
+        <w:t>Bölge olarak yedekli depolama (ZRS)</w:t>
       </w:r>
       <w:r>
         <w:rPr>
@@ -8258,21 +8218,7 @@
         <w:rPr>
           <w:lang w:val="tr-TR"/>
         </w:rPr>
-        <w:t>Kullanılabilirlik Bölgesi özellikli Bölgeler için bölge yedekli depolama (ZRS), Azure Depolama verilerinizi birincil bölgedeki üç Azure kullanılabilirlik bölgesinde eşzamanlı olarak çoğaltır. ZRS, Azure Depolama veri nesneleri için belirli bir yıl boyunca en az 12 dokuz (</w:t>
-      </w:r>
-      <w:proofErr w:type="gramStart"/>
-      <w:r>
-        <w:rPr>
-          <w:lang w:val="tr-TR"/>
-        </w:rPr>
-        <w:t>%99,9999999999</w:t>
-      </w:r>
-      <w:proofErr w:type="gramEnd"/>
-      <w:r>
-        <w:rPr>
-          <w:lang w:val="tr-TR"/>
-        </w:rPr>
-        <w:t>) dayanıklılık sunar.</w:t>
+        <w:t>Kullanılabilirlik Bölgesi özellikli Bölgeler için bölge yedekli depolama (ZRS), Azure Depolama verilerinizi birincil bölgedeki üç Azure kullanılabilirlik bölgesinde eşzamanlı olarak çoğaltır. ZRS, Azure Depolama veri nesneleri için belirli bir yıl boyunca en az 12 dokuz (%99,9999999999) dayanıklılık sunar.</w:t>
       </w:r>
       <w:r>
         <w:rPr>
@@ -10538,21 +10484,7 @@
         <w:rPr>
           <w:lang w:val="tr-TR"/>
         </w:rPr>
-        <w:t xml:space="preserve">Bir kerelik </w:t>
-      </w:r>
-      <w:proofErr w:type="gramStart"/>
-      <w:r>
-        <w:rPr>
-          <w:lang w:val="tr-TR"/>
-        </w:rPr>
-        <w:t>geçiş -</w:t>
-      </w:r>
-      <w:proofErr w:type="gramEnd"/>
-      <w:r>
-        <w:rPr>
-          <w:lang w:val="tr-TR"/>
-        </w:rPr>
-        <w:t xml:space="preserve"> büyük miktarda şirket içi veri Azure'a taşındığında.</w:t>
+        <w:t>Bir kerelik geçiş - büyük miktarda şirket içi veri Azure'a taşındığında.</w:t>
       </w:r>
     </w:p>
     <w:p>
@@ -10632,21 +10564,7 @@
         <w:rPr>
           <w:lang w:val="tr-TR"/>
         </w:rPr>
-        <w:t xml:space="preserve">İlk toplu </w:t>
-      </w:r>
-      <w:proofErr w:type="gramStart"/>
-      <w:r>
-        <w:rPr>
-          <w:lang w:val="tr-TR"/>
-        </w:rPr>
-        <w:t>aktarım -</w:t>
-      </w:r>
-      <w:proofErr w:type="gramEnd"/>
-      <w:r>
-        <w:rPr>
-          <w:lang w:val="tr-TR"/>
-        </w:rPr>
-        <w:t xml:space="preserve"> Data Box (tohum) kullanılarak ilk toplu aktarım yapıldığında ve ardından ağ üzerinden artımlı aktarımlar yapıldığında.</w:t>
+        <w:t>İlk toplu aktarım - Data Box (tohum) kullanılarak ilk toplu aktarım yapıldığında ve ardından ağ üzerinden artımlı aktarımlar yapıldığında.</w:t>
       </w:r>
     </w:p>
     <w:p>
@@ -10664,21 +10582,7 @@
         <w:rPr>
           <w:lang w:val="tr-TR"/>
         </w:rPr>
-        <w:t xml:space="preserve">Periyodik </w:t>
-      </w:r>
-      <w:proofErr w:type="gramStart"/>
-      <w:r>
-        <w:rPr>
-          <w:lang w:val="tr-TR"/>
-        </w:rPr>
-        <w:t>yüklemeler -</w:t>
-      </w:r>
-      <w:proofErr w:type="gramEnd"/>
-      <w:r>
-        <w:rPr>
-          <w:lang w:val="tr-TR"/>
-        </w:rPr>
-        <w:t xml:space="preserve"> periyodik olarak büyük miktarda veri üretildiğinde ve Azure'a taşınması gerektiğinde.</w:t>
+        <w:t>Periyodik yüklemeler - periyodik olarak büyük miktarda veri üretildiğinde ve Azure'a taşınması gerektiğinde.</w:t>
       </w:r>
     </w:p>
     <w:p>
@@ -11921,10 +11825,488 @@
     </w:p>
     <w:p>
       <w:pPr>
-        <w:rPr>
-          <w:lang w:val="tr-TR"/>
-        </w:rPr>
-      </w:pPr>
+        <w:pStyle w:val="Heading4"/>
+        <w:rPr>
+          <w:lang w:val="tr-TR"/>
+        </w:rPr>
+      </w:pPr>
+      <w:r>
+        <w:rPr>
+          <w:lang w:val="tr-TR"/>
+        </w:rPr>
+        <w:t xml:space="preserve">2.4.1.1 Microsoft </w:t>
+      </w:r>
+      <w:proofErr w:type="spellStart"/>
+      <w:r>
+        <w:rPr>
+          <w:lang w:val="tr-TR"/>
+        </w:rPr>
+        <w:t>Entra</w:t>
+      </w:r>
+      <w:proofErr w:type="spellEnd"/>
+      <w:r>
+        <w:rPr>
+          <w:lang w:val="tr-TR"/>
+        </w:rPr>
+        <w:t xml:space="preserve"> ID</w:t>
+      </w:r>
+    </w:p>
+    <w:p>
+      <w:pPr>
+        <w:rPr>
+          <w:lang w:val="tr-TR"/>
+        </w:rPr>
+      </w:pPr>
+      <w:r>
+        <w:rPr>
+          <w:lang w:val="tr-TR"/>
+        </w:rPr>
+        <w:t xml:space="preserve">Microsoft </w:t>
+      </w:r>
+      <w:proofErr w:type="spellStart"/>
+      <w:r>
+        <w:rPr>
+          <w:lang w:val="tr-TR"/>
+        </w:rPr>
+        <w:t>Entra</w:t>
+      </w:r>
+      <w:proofErr w:type="spellEnd"/>
+      <w:r>
+        <w:rPr>
+          <w:lang w:val="tr-TR"/>
+        </w:rPr>
+        <w:t xml:space="preserve"> ID, hem Microsoft bulut uygulamalarında hem de kendi geliştirdiğiniz bulut uygulamalarında oturum açmanızı ve bunlara erişmenizi sağlayan bir dizin hizmetidir.</w:t>
+      </w:r>
+      <w:r>
+        <w:rPr>
+          <w:lang w:val="tr-TR"/>
+        </w:rPr>
+        <w:t xml:space="preserve"> </w:t>
+      </w:r>
+      <w:r>
+        <w:rPr>
+          <w:lang w:val="tr-TR"/>
+        </w:rPr>
+        <w:t xml:space="preserve">Microsoft </w:t>
+      </w:r>
+      <w:proofErr w:type="spellStart"/>
+      <w:r>
+        <w:rPr>
+          <w:lang w:val="tr-TR"/>
+        </w:rPr>
+        <w:t>Entra</w:t>
+      </w:r>
+      <w:proofErr w:type="spellEnd"/>
+      <w:r>
+        <w:rPr>
+          <w:lang w:val="tr-TR"/>
+        </w:rPr>
+        <w:t xml:space="preserve"> ID, Microsoft'un bulut tabanlı kimlik ve erişim yönetimi hizmetidir. Microsoft </w:t>
+      </w:r>
+      <w:proofErr w:type="spellStart"/>
+      <w:r>
+        <w:rPr>
+          <w:lang w:val="tr-TR"/>
+        </w:rPr>
+        <w:t>Entra</w:t>
+      </w:r>
+      <w:proofErr w:type="spellEnd"/>
+      <w:r>
+        <w:rPr>
+          <w:lang w:val="tr-TR"/>
+        </w:rPr>
+        <w:t xml:space="preserve"> ID ile kimlik hesaplarını siz kontrol edersiniz, ancak Microsoft hizmetin küresel olarak kullanılabilir olmasını sağlar.</w:t>
+      </w:r>
+      <w:r>
+        <w:rPr>
+          <w:lang w:val="tr-TR"/>
+        </w:rPr>
+        <w:t xml:space="preserve"> </w:t>
+      </w:r>
+    </w:p>
+    <w:p>
+      <w:pPr>
+        <w:pStyle w:val="ListParagraph"/>
+        <w:numPr>
+          <w:ilvl w:val="0"/>
+          <w:numId w:val="45"/>
+        </w:numPr>
+        <w:rPr>
+          <w:lang w:val="tr-TR"/>
+        </w:rPr>
+      </w:pPr>
+      <w:r>
+        <w:rPr>
+          <w:lang w:val="tr-TR"/>
+        </w:rPr>
+        <w:t xml:space="preserve">BT yöneticileri. Yöneticiler, iş gereksinimlerine göre uygulamalara ve kaynaklara erişimi denetlemek için Microsoft </w:t>
+      </w:r>
+      <w:proofErr w:type="spellStart"/>
+      <w:r>
+        <w:rPr>
+          <w:lang w:val="tr-TR"/>
+        </w:rPr>
+        <w:t>Entra</w:t>
+      </w:r>
+      <w:proofErr w:type="spellEnd"/>
+      <w:r>
+        <w:rPr>
+          <w:lang w:val="tr-TR"/>
+        </w:rPr>
+        <w:t xml:space="preserve"> </w:t>
+      </w:r>
+      <w:proofErr w:type="spellStart"/>
+      <w:r>
+        <w:rPr>
+          <w:lang w:val="tr-TR"/>
+        </w:rPr>
+        <w:t>ID'yi</w:t>
+      </w:r>
+      <w:proofErr w:type="spellEnd"/>
+      <w:r>
+        <w:rPr>
+          <w:lang w:val="tr-TR"/>
+        </w:rPr>
+        <w:t xml:space="preserve"> kullanabilir.</w:t>
+      </w:r>
+    </w:p>
+    <w:p>
+      <w:pPr>
+        <w:pStyle w:val="ListParagraph"/>
+        <w:numPr>
+          <w:ilvl w:val="0"/>
+          <w:numId w:val="45"/>
+        </w:numPr>
+        <w:rPr>
+          <w:lang w:val="tr-TR"/>
+        </w:rPr>
+      </w:pPr>
+      <w:r>
+        <w:rPr>
+          <w:lang w:val="tr-TR"/>
+        </w:rPr>
+        <w:t xml:space="preserve">Uygulama geliştiricileri. Geliştiriciler, bir uygulamaya SSO işlevselliği eklemek veya bir uygulamanın kullanıcının mevcut kimlik bilgileriyle çalışmasını sağlamak gibi, oluşturdukları uygulamalara işlevsellik eklemek için standartlara dayalı bir yaklaşım sağlamak üzere Microsoft </w:t>
+      </w:r>
+      <w:proofErr w:type="spellStart"/>
+      <w:r>
+        <w:rPr>
+          <w:lang w:val="tr-TR"/>
+        </w:rPr>
+        <w:t>Entra</w:t>
+      </w:r>
+      <w:proofErr w:type="spellEnd"/>
+      <w:r>
+        <w:rPr>
+          <w:lang w:val="tr-TR"/>
+        </w:rPr>
+        <w:t xml:space="preserve"> </w:t>
+      </w:r>
+      <w:proofErr w:type="spellStart"/>
+      <w:r>
+        <w:rPr>
+          <w:lang w:val="tr-TR"/>
+        </w:rPr>
+        <w:t>ID'yi</w:t>
+      </w:r>
+      <w:proofErr w:type="spellEnd"/>
+      <w:r>
+        <w:rPr>
+          <w:lang w:val="tr-TR"/>
+        </w:rPr>
+        <w:t xml:space="preserve"> kullanabilir.</w:t>
+      </w:r>
+    </w:p>
+    <w:p>
+      <w:pPr>
+        <w:pStyle w:val="ListParagraph"/>
+        <w:numPr>
+          <w:ilvl w:val="0"/>
+          <w:numId w:val="45"/>
+        </w:numPr>
+        <w:rPr>
+          <w:lang w:val="tr-TR"/>
+        </w:rPr>
+      </w:pPr>
+      <w:r>
+        <w:rPr>
+          <w:lang w:val="tr-TR"/>
+        </w:rPr>
+        <w:t>Kullanıcılar. Kullanıcılar kimliklerini yönetebilir ve self servis parola sıfırlama gibi bakım işlemlerini gerçekleştirebilir.</w:t>
+      </w:r>
+    </w:p>
+    <w:p>
+      <w:pPr>
+        <w:pStyle w:val="ListParagraph"/>
+        <w:numPr>
+          <w:ilvl w:val="0"/>
+          <w:numId w:val="45"/>
+        </w:numPr>
+        <w:rPr>
+          <w:lang w:val="tr-TR"/>
+        </w:rPr>
+      </w:pPr>
+      <w:r>
+        <w:rPr>
+          <w:lang w:val="tr-TR"/>
+        </w:rPr>
+        <w:t xml:space="preserve">Çevrimiçi hizmet aboneleri. Microsoft 365, Microsoft Office 365, Azure ve Microsoft Dynamics CRM Online aboneleri, hesaplarında kimlik doğrulaması yapmak için Microsoft </w:t>
+      </w:r>
+      <w:proofErr w:type="spellStart"/>
+      <w:r>
+        <w:rPr>
+          <w:lang w:val="tr-TR"/>
+        </w:rPr>
+        <w:t>Entra</w:t>
+      </w:r>
+      <w:proofErr w:type="spellEnd"/>
+      <w:r>
+        <w:rPr>
+          <w:lang w:val="tr-TR"/>
+        </w:rPr>
+        <w:t xml:space="preserve"> </w:t>
+      </w:r>
+      <w:proofErr w:type="spellStart"/>
+      <w:r>
+        <w:rPr>
+          <w:lang w:val="tr-TR"/>
+        </w:rPr>
+        <w:t>ID'yi</w:t>
+      </w:r>
+      <w:proofErr w:type="spellEnd"/>
+      <w:r>
+        <w:rPr>
+          <w:lang w:val="tr-TR"/>
+        </w:rPr>
+        <w:t xml:space="preserve"> zaten kullanıyor.</w:t>
+      </w:r>
+    </w:p>
+    <w:p>
+      <w:pPr>
+        <w:rPr>
+          <w:lang w:val="tr-TR"/>
+        </w:rPr>
+      </w:pPr>
+      <w:r>
+        <w:rPr>
+          <w:lang w:val="tr-TR"/>
+        </w:rPr>
+        <w:t xml:space="preserve">Microsoft </w:t>
+      </w:r>
+      <w:proofErr w:type="spellStart"/>
+      <w:r>
+        <w:rPr>
+          <w:lang w:val="tr-TR"/>
+        </w:rPr>
+        <w:t>Entra</w:t>
+      </w:r>
+      <w:proofErr w:type="spellEnd"/>
+      <w:r>
+        <w:rPr>
+          <w:lang w:val="tr-TR"/>
+        </w:rPr>
+        <w:t xml:space="preserve"> ID aşağıdaki gibi hizmetler sağlar:</w:t>
+      </w:r>
+    </w:p>
+    <w:p>
+      <w:pPr>
+        <w:pStyle w:val="ListParagraph"/>
+        <w:numPr>
+          <w:ilvl w:val="0"/>
+          <w:numId w:val="46"/>
+        </w:numPr>
+        <w:rPr>
+          <w:lang w:val="tr-TR"/>
+        </w:rPr>
+      </w:pPr>
+      <w:r>
+        <w:rPr>
+          <w:lang w:val="tr-TR"/>
+        </w:rPr>
+        <w:t>Kimlik doğrulama: Bu, uygulamalara ve kaynaklara erişmek için kimlik doğrulamayı içerir. Ayrıca self servis parola sıfırlama, çok faktörlü kimlik doğrulama, özel bir yasaklı parola listesi ve akıllı kilitleme hizmetleri gibi işlevler sağlamayı da içerir.</w:t>
+      </w:r>
+    </w:p>
+    <w:p>
+      <w:pPr>
+        <w:pStyle w:val="ListParagraph"/>
+        <w:numPr>
+          <w:ilvl w:val="0"/>
+          <w:numId w:val="46"/>
+        </w:numPr>
+        <w:rPr>
+          <w:lang w:val="tr-TR"/>
+        </w:rPr>
+      </w:pPr>
+      <w:r>
+        <w:rPr>
+          <w:lang w:val="tr-TR"/>
+        </w:rPr>
+        <w:t>Çoklu oturum açma: Çoklu oturum açma (SSO), birden fazla uygulamaya erişmek için yalnızca bir kullanıcı adı ve bir parola hatırlamanızı sağlar. Bir kullanıcıya tek bir kimlik bağlanır ve bu da güvenlik modelini basitleştirir. Kullanıcılar rol değiştirdikçe veya bir kuruluştan ayrıldıkça, erişim değişiklikleri bu kimliğe bağlanır, bu da hesapları değiştirmek veya devre dışı bırakmak için gereken çabayı büyük ölçüde azaltır.</w:t>
+      </w:r>
+    </w:p>
+    <w:p>
+      <w:pPr>
+        <w:pStyle w:val="Heading4"/>
+        <w:rPr>
+          <w:lang w:val="tr-TR"/>
+        </w:rPr>
+      </w:pPr>
+      <w:r>
+        <w:rPr>
+          <w:lang w:val="tr-TR"/>
+        </w:rPr>
+        <w:t xml:space="preserve">2.4.1.2 Microsoft </w:t>
+      </w:r>
+      <w:proofErr w:type="spellStart"/>
+      <w:r>
+        <w:rPr>
+          <w:lang w:val="tr-TR"/>
+        </w:rPr>
+        <w:t>Entra</w:t>
+      </w:r>
+      <w:proofErr w:type="spellEnd"/>
+      <w:r>
+        <w:rPr>
+          <w:lang w:val="tr-TR"/>
+        </w:rPr>
+        <w:t xml:space="preserve"> Domain Services</w:t>
+      </w:r>
+    </w:p>
+    <w:p>
+      <w:pPr>
+        <w:rPr>
+          <w:lang w:val="tr-TR"/>
+        </w:rPr>
+      </w:pPr>
+      <w:r>
+        <w:rPr>
+          <w:lang w:val="tr-TR"/>
+        </w:rPr>
+        <w:t xml:space="preserve">Microsoft </w:t>
+      </w:r>
+      <w:proofErr w:type="spellStart"/>
+      <w:r>
+        <w:rPr>
+          <w:lang w:val="tr-TR"/>
+        </w:rPr>
+        <w:t>Entra</w:t>
+      </w:r>
+      <w:proofErr w:type="spellEnd"/>
+      <w:r>
+        <w:rPr>
+          <w:lang w:val="tr-TR"/>
+        </w:rPr>
+        <w:t xml:space="preserve"> Etki Alanı Hizmetleri, etki alanına katılma, grup ilkesi, hafif dizin erişim protokolü (LDAP) ve </w:t>
+      </w:r>
+      <w:proofErr w:type="spellStart"/>
+      <w:r>
+        <w:rPr>
+          <w:lang w:val="tr-TR"/>
+        </w:rPr>
+        <w:t>Kerberos</w:t>
+      </w:r>
+      <w:proofErr w:type="spellEnd"/>
+      <w:r>
+        <w:rPr>
+          <w:lang w:val="tr-TR"/>
+        </w:rPr>
+        <w:t xml:space="preserve">/NTLM kimlik doğrulaması gibi yönetilen etki alanı hizmetleri sağlayan bir hizmettir. Microsoft </w:t>
+      </w:r>
+      <w:proofErr w:type="spellStart"/>
+      <w:r>
+        <w:rPr>
+          <w:lang w:val="tr-TR"/>
+        </w:rPr>
+        <w:t>Entra</w:t>
+      </w:r>
+      <w:proofErr w:type="spellEnd"/>
+      <w:r>
+        <w:rPr>
+          <w:lang w:val="tr-TR"/>
+        </w:rPr>
+        <w:t xml:space="preserve"> </w:t>
+      </w:r>
+      <w:proofErr w:type="spellStart"/>
+      <w:r>
+        <w:rPr>
+          <w:lang w:val="tr-TR"/>
+        </w:rPr>
+        <w:t>ID'nin</w:t>
+      </w:r>
+      <w:proofErr w:type="spellEnd"/>
+      <w:r>
+        <w:rPr>
+          <w:lang w:val="tr-TR"/>
+        </w:rPr>
+        <w:t xml:space="preserve">, dizin hizmetlerini destekleyen altyapıyı sürdürmek zorunda kalmadan kullanmanıza izin vermesi gibi, Microsoft </w:t>
+      </w:r>
+      <w:proofErr w:type="spellStart"/>
+      <w:r>
+        <w:rPr>
+          <w:lang w:val="tr-TR"/>
+        </w:rPr>
+        <w:t>Entra</w:t>
+      </w:r>
+      <w:proofErr w:type="spellEnd"/>
+      <w:r>
+        <w:rPr>
+          <w:lang w:val="tr-TR"/>
+        </w:rPr>
+        <w:t xml:space="preserve"> Etki Alanı Hizmetleri ile bulutta etki alanı denetleyicileri (</w:t>
+      </w:r>
+      <w:proofErr w:type="spellStart"/>
+      <w:r>
+        <w:rPr>
+          <w:lang w:val="tr-TR"/>
+        </w:rPr>
+        <w:t>DC'ler</w:t>
+      </w:r>
+      <w:proofErr w:type="spellEnd"/>
+      <w:r>
+        <w:rPr>
+          <w:lang w:val="tr-TR"/>
+        </w:rPr>
+        <w:t>) dağıtmaya, yönetmeye ve yamalamaya gerek kalmadan etki alanı hizmetlerinden faydalanabilirsiniz.</w:t>
+      </w:r>
+      <w:r>
+        <w:rPr>
+          <w:lang w:val="tr-TR"/>
+        </w:rPr>
+        <w:t xml:space="preserve"> </w:t>
+      </w:r>
+      <w:r>
+        <w:rPr>
+          <w:lang w:val="tr-TR"/>
+        </w:rPr>
+        <w:t xml:space="preserve">Bir Microsoft </w:t>
+      </w:r>
+      <w:proofErr w:type="spellStart"/>
+      <w:r>
+        <w:rPr>
+          <w:lang w:val="tr-TR"/>
+        </w:rPr>
+        <w:t>Entra</w:t>
+      </w:r>
+      <w:proofErr w:type="spellEnd"/>
+      <w:r>
+        <w:rPr>
+          <w:lang w:val="tr-TR"/>
+        </w:rPr>
+        <w:t xml:space="preserve"> Domain Services yönetilen etki alanı oluşturduğunuzda, benzersiz bir ad alanı tanımlarsınız. Bu ad alanı, etki alanı adıdır. Daha sonra iki Windows Server etki alanı denetleyicisi seçtiğiniz Azure bölgesine dağıtılır. </w:t>
+      </w:r>
+      <w:proofErr w:type="spellStart"/>
+      <w:r>
+        <w:rPr>
+          <w:lang w:val="tr-TR"/>
+        </w:rPr>
+        <w:t>DC'lerin</w:t>
+      </w:r>
+      <w:proofErr w:type="spellEnd"/>
+      <w:r>
+        <w:rPr>
+          <w:lang w:val="tr-TR"/>
+        </w:rPr>
+        <w:t xml:space="preserve"> bu dağıtımı, çoğaltma kümesi olarak bilinir.</w:t>
+      </w:r>
     </w:p>
     <w:p>
       <w:pPr>
@@ -11982,6 +12364,402 @@
           <w:lang w:val="tr-TR"/>
         </w:rPr>
       </w:pPr>
+      <w:r>
+        <w:rPr>
+          <w:lang w:val="tr-TR"/>
+        </w:rPr>
+        <w:t>Kimlik doğrulama, bir kişinin, hizmetin veya cihazın kimliğini belirleme sürecidir. Kişinin, hizmetin veya cihazın kim olduğunu kanıtlamak için bir tür kimlik bilgisi sağlamasını gerektirir.</w:t>
+      </w:r>
+      <w:r>
+        <w:rPr>
+          <w:lang w:val="tr-TR"/>
+        </w:rPr>
+        <w:t xml:space="preserve"> </w:t>
+      </w:r>
+      <w:r>
+        <w:rPr>
+          <w:lang w:val="tr-TR"/>
+        </w:rPr>
+        <w:t>Azure, standart parolalar, çoklu oturum açma (SSO), çok faktörlü kimlik doğrulama (MFA) ve parolasız kimlik doğrulama dahil olmak üzere birden fazla kimlik doğrulama yöntemini destekler.</w:t>
+      </w:r>
+      <w:r>
+        <w:rPr>
+          <w:lang w:val="tr-TR"/>
+        </w:rPr>
+        <w:t xml:space="preserve"> </w:t>
+      </w:r>
+      <w:r>
+        <w:rPr>
+          <w:lang w:val="tr-TR"/>
+        </w:rPr>
+        <w:t>Aşağıdaki diyagramda güvenlik seviyesi ile kolaylık karşılaştırmalı olarak gösterilmektedir. Parolasız kimlik doğrulama yüksek güvenlik ve yüksek kolaylık sağlarken, parolaların tek başına düşük güvenlik ancak yüksek kolaylık sağladığına dikkat edin.</w:t>
+      </w:r>
+    </w:p>
+    <w:p>
+      <w:pPr>
+        <w:rPr>
+          <w:lang w:val="tr-TR"/>
+        </w:rPr>
+      </w:pPr>
+      <w:r>
+        <w:rPr>
+          <w:noProof/>
+        </w:rPr>
+        <w:drawing>
+          <wp:inline distT="0" distB="0" distL="0" distR="0" wp14:anchorId="6A5804B2" wp14:editId="0A028130">
+            <wp:extent cx="5760720" cy="2824480"/>
+            <wp:effectExtent l="0" t="0" r="0" b="0"/>
+            <wp:docPr id="369327213" name="Picture 1" descr="A diagram of a security system&#10;&#10;Description automatically generated"/>
+            <wp:cNvGraphicFramePr>
+              <a:graphicFrameLocks xmlns:a="http://schemas.openxmlformats.org/drawingml/2006/main" noChangeAspect="1"/>
+            </wp:cNvGraphicFramePr>
+            <a:graphic xmlns:a="http://schemas.openxmlformats.org/drawingml/2006/main">
+              <a:graphicData uri="http://schemas.openxmlformats.org/drawingml/2006/picture">
+                <pic:pic xmlns:pic="http://schemas.openxmlformats.org/drawingml/2006/picture">
+                  <pic:nvPicPr>
+                    <pic:cNvPr id="369327213" name="Picture 1" descr="A diagram of a security system&#10;&#10;Description automatically generated"/>
+                    <pic:cNvPicPr/>
+                  </pic:nvPicPr>
+                  <pic:blipFill>
+                    <a:blip r:embed="rId17"/>
+                    <a:stretch>
+                      <a:fillRect/>
+                    </a:stretch>
+                  </pic:blipFill>
+                  <pic:spPr>
+                    <a:xfrm>
+                      <a:off x="0" y="0"/>
+                      <a:ext cx="5760720" cy="2824480"/>
+                    </a:xfrm>
+                    <a:prstGeom prst="rect">
+                      <a:avLst/>
+                    </a:prstGeom>
+                  </pic:spPr>
+                </pic:pic>
+              </a:graphicData>
+            </a:graphic>
+          </wp:inline>
+        </w:drawing>
+      </w:r>
+    </w:p>
+    <w:p>
+      <w:pPr>
+        <w:rPr>
+          <w:lang w:val="tr-TR"/>
+        </w:rPr>
+      </w:pPr>
+      <w:hyperlink r:id="rId18" w:history="1">
+        <w:r>
+          <w:rPr>
+            <w:rStyle w:val="Hyperlink"/>
+          </w:rPr>
+          <w:t>https://learn.microsoft.com/en-us/training/wwl-azure/describe-azure-identity-access-security/media/passwordless-convenience-security-30321b4d.png</w:t>
+        </w:r>
+      </w:hyperlink>
+    </w:p>
+    <w:p>
+      <w:pPr>
+        <w:pStyle w:val="Heading4"/>
+        <w:rPr>
+          <w:lang w:val="tr-TR"/>
+        </w:rPr>
+      </w:pPr>
+      <w:r>
+        <w:rPr>
+          <w:lang w:val="tr-TR"/>
+        </w:rPr>
+        <w:t xml:space="preserve">2.4.2.1 </w:t>
+      </w:r>
+      <w:proofErr w:type="spellStart"/>
+      <w:r>
+        <w:rPr>
+          <w:lang w:val="tr-TR"/>
+        </w:rPr>
+        <w:t>Single</w:t>
+      </w:r>
+      <w:proofErr w:type="spellEnd"/>
+      <w:r>
+        <w:rPr>
+          <w:lang w:val="tr-TR"/>
+        </w:rPr>
+        <w:t xml:space="preserve"> </w:t>
+      </w:r>
+      <w:proofErr w:type="spellStart"/>
+      <w:r>
+        <w:rPr>
+          <w:lang w:val="tr-TR"/>
+        </w:rPr>
+        <w:t>Sign</w:t>
+      </w:r>
+      <w:proofErr w:type="spellEnd"/>
+      <w:r>
+        <w:rPr>
+          <w:lang w:val="tr-TR"/>
+        </w:rPr>
+        <w:t xml:space="preserve">-On </w:t>
+      </w:r>
+    </w:p>
+    <w:p>
+      <w:pPr>
+        <w:rPr>
+          <w:lang w:val="tr-TR"/>
+        </w:rPr>
+      </w:pPr>
+      <w:r>
+        <w:rPr>
+          <w:lang w:val="tr-TR"/>
+        </w:rPr>
+        <w:t>Çoklu oturum açma (</w:t>
+      </w:r>
+      <w:proofErr w:type="spellStart"/>
+      <w:r>
+        <w:rPr>
+          <w:lang w:val="tr-TR"/>
+        </w:rPr>
+        <w:t>single</w:t>
+      </w:r>
+      <w:proofErr w:type="spellEnd"/>
+      <w:r>
+        <w:rPr>
+          <w:lang w:val="tr-TR"/>
+        </w:rPr>
+        <w:t xml:space="preserve"> </w:t>
+      </w:r>
+      <w:proofErr w:type="spellStart"/>
+      <w:r>
+        <w:rPr>
+          <w:lang w:val="tr-TR"/>
+        </w:rPr>
+        <w:t>sign</w:t>
+      </w:r>
+      <w:proofErr w:type="spellEnd"/>
+      <w:r>
+        <w:rPr>
+          <w:lang w:val="tr-TR"/>
+        </w:rPr>
+        <w:t xml:space="preserve">-on) (SSO) </w:t>
+      </w:r>
+      <w:r>
+        <w:rPr>
+          <w:lang w:val="tr-TR"/>
+        </w:rPr>
+        <w:t xml:space="preserve">bir kullanıcının bir kez oturum açmasını ve bu kimlik bilgisini farklı sağlayıcılardan birden fazla kaynağa ve uygulamaya erişmek için kullanmasını sağlar. </w:t>
+      </w:r>
+      <w:proofErr w:type="spellStart"/>
+      <w:r>
+        <w:rPr>
+          <w:lang w:val="tr-TR"/>
+        </w:rPr>
+        <w:t>SSO'nun</w:t>
+      </w:r>
+      <w:proofErr w:type="spellEnd"/>
+      <w:r>
+        <w:rPr>
+          <w:lang w:val="tr-TR"/>
+        </w:rPr>
+        <w:t xml:space="preserve"> çalışması için farklı uygulamaların ve sağlayıcıların ilk kimlik doğrulayıcıya güvenmesi gerekir.</w:t>
+      </w:r>
+      <w:r>
+        <w:rPr>
+          <w:lang w:val="tr-TR"/>
+        </w:rPr>
+        <w:t xml:space="preserve"> </w:t>
+      </w:r>
+      <w:r>
+        <w:rPr>
+          <w:lang w:val="tr-TR"/>
+        </w:rPr>
+        <w:t>Karmaşıklık gereksinimleri arttıkça, kullanıcıların bunları hatırlaması giderek zorlaşır. Bir kullanıcı ne kadar çok parolayı yönetmek zorunda kalırsa, kimlik bilgileriyle ilgili bir güvenlik olayı riski de o kadar artar.</w:t>
+      </w:r>
+      <w:r>
+        <w:rPr>
+          <w:lang w:val="tr-TR"/>
+        </w:rPr>
+        <w:t xml:space="preserve"> </w:t>
+      </w:r>
+      <w:r>
+        <w:rPr>
+          <w:lang w:val="tr-TR"/>
+        </w:rPr>
+        <w:t>SSO ile yalnızca bir kimlik ve bir parola hatırlamanız gerekir. Uygulamalar arasında erişim, kullanıcıya bağlı tek bir kimliğe verilir ve bu da güvenlik modelini basitleştirir.</w:t>
+      </w:r>
+    </w:p>
+    <w:p>
+      <w:pPr>
+        <w:pStyle w:val="Heading4"/>
+        <w:rPr>
+          <w:lang w:val="tr-TR"/>
+        </w:rPr>
+      </w:pPr>
+      <w:r>
+        <w:rPr>
+          <w:lang w:val="tr-TR"/>
+        </w:rPr>
+        <w:t xml:space="preserve">2.4.2.2 </w:t>
+      </w:r>
+      <w:proofErr w:type="spellStart"/>
+      <w:r>
+        <w:rPr>
+          <w:lang w:val="tr-TR"/>
+        </w:rPr>
+        <w:t>Multifactor</w:t>
+      </w:r>
+      <w:proofErr w:type="spellEnd"/>
+      <w:r>
+        <w:rPr>
+          <w:lang w:val="tr-TR"/>
+        </w:rPr>
+        <w:t xml:space="preserve"> </w:t>
+      </w:r>
+      <w:proofErr w:type="spellStart"/>
+      <w:r>
+        <w:rPr>
+          <w:lang w:val="tr-TR"/>
+        </w:rPr>
+        <w:t>Authentication</w:t>
+      </w:r>
+      <w:proofErr w:type="spellEnd"/>
+    </w:p>
+    <w:p>
+      <w:pPr>
+        <w:rPr>
+          <w:lang w:val="tr-TR"/>
+        </w:rPr>
+      </w:pPr>
+      <w:r>
+        <w:rPr>
+          <w:lang w:val="tr-TR"/>
+        </w:rPr>
+        <w:t>Çok faktörlü kimlik doğrulama, oturum açma işlemi sırasında bir kullanıcıdan ekstra bir kimlik formu (veya faktörü) isteme işlemidir. MFA, parolanın ele geçirildiği ancak ikinci faktörün ele geçirilmediği durumlarda parolanın ele geçirilmesine karşı korunmaya yardımcı olur.</w:t>
+      </w:r>
+      <w:r>
+        <w:rPr>
+          <w:lang w:val="tr-TR"/>
+        </w:rPr>
+        <w:t xml:space="preserve"> </w:t>
+      </w:r>
+      <w:r>
+        <w:rPr>
+          <w:lang w:val="tr-TR"/>
+        </w:rPr>
+        <w:t>Çok faktörlü kimlik doğrulama, tam kimlik doğrulaması için iki veya daha fazla unsur gerektirerek kimlikleriniz için ek güvenlik sağlar. Bu unsurlar üç kategoriye ayrılır:</w:t>
+      </w:r>
+    </w:p>
+    <w:p>
+      <w:pPr>
+        <w:pStyle w:val="ListParagraph"/>
+        <w:numPr>
+          <w:ilvl w:val="0"/>
+          <w:numId w:val="47"/>
+        </w:numPr>
+        <w:rPr>
+          <w:lang w:val="tr-TR"/>
+        </w:rPr>
+      </w:pPr>
+      <w:r>
+        <w:rPr>
+          <w:lang w:val="tr-TR"/>
+        </w:rPr>
+        <w:t>Kullanıcının bildiği bir şey - bu bir meydan okuma sorusu olabilir.</w:t>
+      </w:r>
+    </w:p>
+    <w:p>
+      <w:pPr>
+        <w:pStyle w:val="ListParagraph"/>
+        <w:numPr>
+          <w:ilvl w:val="0"/>
+          <w:numId w:val="47"/>
+        </w:numPr>
+        <w:rPr>
+          <w:lang w:val="tr-TR"/>
+        </w:rPr>
+      </w:pPr>
+      <w:r>
+        <w:rPr>
+          <w:lang w:val="tr-TR"/>
+        </w:rPr>
+        <w:t>Kullanıcının sahip olduğu bir şey - bu, kullanıcının cep telefonuna gönderilen bir kod olabilir.</w:t>
+      </w:r>
+    </w:p>
+    <w:p>
+      <w:pPr>
+        <w:pStyle w:val="ListParagraph"/>
+        <w:numPr>
+          <w:ilvl w:val="0"/>
+          <w:numId w:val="47"/>
+        </w:numPr>
+        <w:rPr>
+          <w:lang w:val="tr-TR"/>
+        </w:rPr>
+      </w:pPr>
+      <w:r>
+        <w:rPr>
+          <w:lang w:val="tr-TR"/>
+        </w:rPr>
+        <w:t>Kullanıcının olduğu bir şey - bu genellikle parmak izi veya yüz taraması gibi bir tür biyometrik özelliktir.</w:t>
+      </w:r>
+    </w:p>
+    <w:p>
+      <w:pPr>
+        <w:rPr>
+          <w:lang w:val="tr-TR"/>
+        </w:rPr>
+      </w:pPr>
+      <w:r>
+        <w:rPr>
+          <w:lang w:val="tr-TR"/>
+        </w:rPr>
+        <w:t>Çok faktörlü kimlik doğrulama, kimlik bilgilerinin açığa çıkmasının (örneğin, çalınan kullanıcı adları ve parolalar) etkisini sınırlandırarak kimlik güvenliğini artırır. Çok faktörlü kimlik doğrulama etkinleştirildiğinde, bir kullanıcının parolasına sahip olan bir saldırganın tam kimlik doğrulaması için telefonuna veya parmak izine de sahip olması gerekir.</w:t>
+      </w:r>
+    </w:p>
+    <w:p>
+      <w:pPr>
+        <w:pStyle w:val="Heading4"/>
+        <w:rPr>
+          <w:lang w:val="tr-TR"/>
+        </w:rPr>
+      </w:pPr>
+      <w:r>
+        <w:rPr>
+          <w:lang w:val="tr-TR"/>
+        </w:rPr>
+        <w:t xml:space="preserve">2.4.2.3 </w:t>
+      </w:r>
+      <w:proofErr w:type="spellStart"/>
+      <w:r>
+        <w:rPr>
+          <w:lang w:val="tr-TR"/>
+        </w:rPr>
+        <w:t>Passwordless</w:t>
+      </w:r>
+      <w:proofErr w:type="spellEnd"/>
+      <w:r>
+        <w:rPr>
+          <w:lang w:val="tr-TR"/>
+        </w:rPr>
+        <w:t xml:space="preserve"> </w:t>
+      </w:r>
+      <w:proofErr w:type="spellStart"/>
+      <w:r>
+        <w:rPr>
+          <w:lang w:val="tr-TR"/>
+        </w:rPr>
+        <w:t>Authentication</w:t>
+      </w:r>
+      <w:proofErr w:type="spellEnd"/>
+    </w:p>
+    <w:p>
+      <w:pPr>
+        <w:rPr>
+          <w:lang w:val="tr-TR"/>
+        </w:rPr>
+      </w:pPr>
+      <w:r>
+        <w:rPr>
+          <w:lang w:val="tr-TR"/>
+        </w:rPr>
+        <w:t>MFA gibi özellikler kuruluşunuzun güvenliğini sağlamak için harika bir yoldur, ancak kullanıcılar genellikle parolalarını hatırlamak zorunda kalmanın üzerine eklenen ek güvenlik katmanından rahatsız olurlar. Kullanıcılar, kolay ve rahat bir şekilde buna uymaya daha yatkındır. Parolasız kimlik doğrulama yöntemleri daha kullanışlıdır çünkü parola kaldırılır ve yerine sahip olduğunuz bir şey, olduğunuz bir şey veya bildiğiniz bir şey konur.</w:t>
+      </w:r>
     </w:p>
     <w:p>
       <w:pPr>
@@ -11994,8 +12772,629 @@
         <w:rPr>
           <w:lang w:val="tr-TR"/>
         </w:rPr>
+        <w:t xml:space="preserve">2.4.3 </w:t>
+      </w:r>
+      <w:proofErr w:type="spellStart"/>
+      <w:r>
+        <w:rPr>
+          <w:lang w:val="tr-TR"/>
+        </w:rPr>
+        <w:t>Describe</w:t>
+      </w:r>
+      <w:proofErr w:type="spellEnd"/>
+      <w:r>
+        <w:rPr>
+          <w:lang w:val="tr-TR"/>
+        </w:rPr>
+        <w:t xml:space="preserve"> Azure </w:t>
+      </w:r>
+      <w:proofErr w:type="spellStart"/>
+      <w:r>
+        <w:rPr>
+          <w:lang w:val="tr-TR"/>
+        </w:rPr>
+        <w:t>External</w:t>
+      </w:r>
+      <w:proofErr w:type="spellEnd"/>
+      <w:r>
+        <w:rPr>
+          <w:lang w:val="tr-TR"/>
+        </w:rPr>
+        <w:t xml:space="preserve"> </w:t>
+      </w:r>
+      <w:proofErr w:type="spellStart"/>
+      <w:r>
+        <w:rPr>
+          <w:lang w:val="tr-TR"/>
+        </w:rPr>
+        <w:t>Identities</w:t>
+      </w:r>
+      <w:proofErr w:type="spellEnd"/>
+    </w:p>
+    <w:p>
+      <w:pPr>
+        <w:rPr>
+          <w:lang w:val="tr-TR"/>
+        </w:rPr>
+      </w:pPr>
+      <w:r>
+        <w:rPr>
+          <w:lang w:val="tr-TR"/>
+        </w:rPr>
+        <w:t xml:space="preserve">Dış kimlik, kuruluşunuzun dışındaki bir kişi, cihaz, hizmet vb. anlamına gelir. Microsoft </w:t>
+      </w:r>
+      <w:proofErr w:type="spellStart"/>
+      <w:r>
+        <w:rPr>
+          <w:lang w:val="tr-TR"/>
+        </w:rPr>
+        <w:t>Entra</w:t>
+      </w:r>
+      <w:proofErr w:type="spellEnd"/>
+      <w:r>
+        <w:rPr>
+          <w:lang w:val="tr-TR"/>
+        </w:rPr>
+        <w:t xml:space="preserve"> Dış Kimlik, kurumunuz dışındaki kullanıcılarla güvenli bir şekilde etkileşim kurabileceğiniz tüm yolları ifade eder. İş ortakları, distribütörler, tedarikçiler veya satıcılarla işbirliği yapmak istiyorsanız kaynaklarınızı paylaşabilir ve dahili kullanıcılarınızın harici kuruluşlara nasıl erişebileceğini tanımlayabilirsiniz. Tüketiciye yönelik uygulamalar oluşturan bir geliştiriciyseniz, müşterilerinizin kimlik deneyimlerini yönetebilirsiniz.</w:t>
+      </w:r>
+      <w:r>
+        <w:rPr>
+          <w:lang w:val="tr-TR"/>
+        </w:rPr>
+        <w:t xml:space="preserve"> </w:t>
+      </w:r>
+      <w:r>
+        <w:rPr>
+          <w:lang w:val="tr-TR"/>
+        </w:rPr>
+        <w:t>Aşağıdaki özellikler Dış Kimlikleri oluşturur:</w:t>
+      </w:r>
+    </w:p>
+    <w:p>
+      <w:pPr>
+        <w:pStyle w:val="ListParagraph"/>
+        <w:numPr>
+          <w:ilvl w:val="0"/>
+          <w:numId w:val="48"/>
+        </w:numPr>
+        <w:rPr>
+          <w:lang w:val="tr-TR"/>
+        </w:rPr>
+      </w:pPr>
+      <w:r>
+        <w:rPr>
+          <w:lang w:val="tr-TR"/>
+        </w:rPr>
+        <w:t>İşletmeler arası (B2B) işbirliği - Microsoft uygulamalarınızda veya diğer kurumsal uygulamalarda (</w:t>
+      </w:r>
+      <w:proofErr w:type="spellStart"/>
+      <w:r>
+        <w:rPr>
+          <w:lang w:val="tr-TR"/>
+        </w:rPr>
+        <w:t>SaaS</w:t>
+      </w:r>
+      <w:proofErr w:type="spellEnd"/>
+      <w:r>
+        <w:rPr>
+          <w:lang w:val="tr-TR"/>
+        </w:rPr>
+        <w:t xml:space="preserve"> uygulamaları, özel geliştirilmiş uygulamalar vb.) oturum açmak için tercih ettikleri kimliği kullanmalarına izin vererek dış kullanıcılarla işbirliği yapın. B2B işbirliği kullanıcıları, dizininizde genellikle konuk kullanıcılar olarak temsil edilir.</w:t>
+      </w:r>
+    </w:p>
+    <w:p>
+      <w:pPr>
+        <w:pStyle w:val="ListParagraph"/>
+        <w:numPr>
+          <w:ilvl w:val="0"/>
+          <w:numId w:val="48"/>
+        </w:numPr>
+        <w:rPr>
+          <w:lang w:val="tr-TR"/>
+        </w:rPr>
+      </w:pPr>
+      <w:r>
+        <w:rPr>
+          <w:lang w:val="tr-TR"/>
+        </w:rPr>
+        <w:t xml:space="preserve">B2B doğrudan bağlantı - Sorunsuz işbirliği için başka bir Microsoft </w:t>
+      </w:r>
+      <w:proofErr w:type="spellStart"/>
+      <w:r>
+        <w:rPr>
+          <w:lang w:val="tr-TR"/>
+        </w:rPr>
+        <w:t>Entra</w:t>
+      </w:r>
+      <w:proofErr w:type="spellEnd"/>
+      <w:r>
+        <w:rPr>
+          <w:lang w:val="tr-TR"/>
+        </w:rPr>
+        <w:t xml:space="preserve"> kuruluşuyla karşılıklı, iki yönlü bir güven oluşturun. B2B doğrudan bağlantı şu anda </w:t>
+      </w:r>
+      <w:proofErr w:type="spellStart"/>
+      <w:r>
+        <w:rPr>
+          <w:lang w:val="tr-TR"/>
+        </w:rPr>
+        <w:t>Teams</w:t>
+      </w:r>
+      <w:proofErr w:type="spellEnd"/>
+      <w:r>
+        <w:rPr>
+          <w:lang w:val="tr-TR"/>
+        </w:rPr>
+        <w:t xml:space="preserve"> paylaşılan kanallarını destekleyerek dış kullanıcıların kaynaklarınıza kendi </w:t>
+      </w:r>
+      <w:proofErr w:type="spellStart"/>
+      <w:r>
+        <w:rPr>
+          <w:lang w:val="tr-TR"/>
+        </w:rPr>
+        <w:t>Teams</w:t>
+      </w:r>
+      <w:proofErr w:type="spellEnd"/>
+      <w:r>
+        <w:rPr>
+          <w:lang w:val="tr-TR"/>
+        </w:rPr>
+        <w:t xml:space="preserve"> örneklerinden erişmesini sağlar. B2B doğrudan bağlantı kullanıcıları dizininizde temsil edilmez, ancak </w:t>
+      </w:r>
+      <w:proofErr w:type="spellStart"/>
+      <w:r>
+        <w:rPr>
+          <w:lang w:val="tr-TR"/>
+        </w:rPr>
+        <w:t>Teams</w:t>
+      </w:r>
+      <w:proofErr w:type="spellEnd"/>
+      <w:r>
+        <w:rPr>
+          <w:lang w:val="tr-TR"/>
+        </w:rPr>
+        <w:t xml:space="preserve"> paylaşılan kanalı içinden görülebilir ve </w:t>
+      </w:r>
+      <w:proofErr w:type="spellStart"/>
+      <w:r>
+        <w:rPr>
+          <w:lang w:val="tr-TR"/>
+        </w:rPr>
+        <w:t>Teams</w:t>
+      </w:r>
+      <w:proofErr w:type="spellEnd"/>
+      <w:r>
+        <w:rPr>
+          <w:lang w:val="tr-TR"/>
+        </w:rPr>
+        <w:t xml:space="preserve"> yönetim merkezi raporlarında izlenebilir.</w:t>
+      </w:r>
+    </w:p>
+    <w:p>
+      <w:pPr>
+        <w:pStyle w:val="ListParagraph"/>
+        <w:numPr>
+          <w:ilvl w:val="0"/>
+          <w:numId w:val="48"/>
+        </w:numPr>
+        <w:rPr>
+          <w:lang w:val="tr-TR"/>
+        </w:rPr>
+      </w:pPr>
+      <w:r>
+        <w:rPr>
+          <w:lang w:val="tr-TR"/>
+        </w:rPr>
+        <w:t xml:space="preserve">Microsoft Azure Active Directory işletmeden müşteriye (B2C) - Kimlik ve erişim yönetimi için Azure AD B2C'yi kullanırken tüketicilere ve müşterilere modern </w:t>
+      </w:r>
+      <w:proofErr w:type="spellStart"/>
+      <w:r>
+        <w:rPr>
+          <w:lang w:val="tr-TR"/>
+        </w:rPr>
+        <w:t>SaaS</w:t>
+      </w:r>
+      <w:proofErr w:type="spellEnd"/>
+      <w:r>
+        <w:rPr>
+          <w:lang w:val="tr-TR"/>
+        </w:rPr>
+        <w:t xml:space="preserve"> uygulamaları veya özel olarak geliştirilmiş uygulamalar (Microsoft uygulamaları hariç) yayımlayın.</w:t>
+      </w:r>
+    </w:p>
+    <w:p>
+      <w:pPr>
+        <w:rPr>
+          <w:lang w:val="tr-TR"/>
+        </w:rPr>
+      </w:pPr>
+      <w:r>
+        <w:rPr>
+          <w:lang w:val="tr-TR"/>
+        </w:rPr>
+        <w:t>Dış kuruluşlarla nasıl etkileşim kurmak istediğinize ve paylaşmanız gereken kaynak türlerine bağlı olarak, bu özelliklerin bir kombinasyonunu kullanabilirsiniz.</w:t>
+      </w:r>
+    </w:p>
+    <w:p>
+      <w:pPr>
+        <w:pStyle w:val="Heading3"/>
+        <w:rPr>
+          <w:lang w:val="tr-TR"/>
+        </w:rPr>
+      </w:pPr>
+      <w:r>
+        <w:rPr>
+          <w:lang w:val="tr-TR"/>
+        </w:rPr>
+        <w:t xml:space="preserve">2.4.4 </w:t>
+      </w:r>
+      <w:proofErr w:type="spellStart"/>
+      <w:r>
+        <w:rPr>
+          <w:lang w:val="tr-TR"/>
+        </w:rPr>
+        <w:t>Describe</w:t>
+      </w:r>
+      <w:proofErr w:type="spellEnd"/>
+      <w:r>
+        <w:rPr>
+          <w:lang w:val="tr-TR"/>
+        </w:rPr>
+        <w:t xml:space="preserve"> Azure </w:t>
+      </w:r>
+      <w:proofErr w:type="spellStart"/>
+      <w:r>
+        <w:rPr>
+          <w:lang w:val="tr-TR"/>
+        </w:rPr>
+        <w:t>Conditional</w:t>
+      </w:r>
+      <w:proofErr w:type="spellEnd"/>
+      <w:r>
+        <w:rPr>
+          <w:lang w:val="tr-TR"/>
+        </w:rPr>
+        <w:t xml:space="preserve"> Access</w:t>
+      </w:r>
+    </w:p>
+    <w:p>
+      <w:pPr>
+        <w:rPr>
+          <w:lang w:val="tr-TR"/>
+        </w:rPr>
+      </w:pPr>
+      <w:r>
+        <w:rPr>
+          <w:lang w:val="tr-TR"/>
+        </w:rPr>
+        <w:t xml:space="preserve">Koşullu Erişim, Microsoft </w:t>
+      </w:r>
+      <w:proofErr w:type="spellStart"/>
+      <w:r>
+        <w:rPr>
+          <w:lang w:val="tr-TR"/>
+        </w:rPr>
+        <w:t>Entra</w:t>
+      </w:r>
+      <w:proofErr w:type="spellEnd"/>
+      <w:r>
+        <w:rPr>
+          <w:lang w:val="tr-TR"/>
+        </w:rPr>
+        <w:t xml:space="preserve"> </w:t>
+      </w:r>
+      <w:proofErr w:type="spellStart"/>
+      <w:r>
+        <w:rPr>
+          <w:lang w:val="tr-TR"/>
+        </w:rPr>
+        <w:t>ID'nin</w:t>
+      </w:r>
+      <w:proofErr w:type="spellEnd"/>
+      <w:r>
+        <w:rPr>
+          <w:lang w:val="tr-TR"/>
+        </w:rPr>
+        <w:t xml:space="preserve"> kimlik sinyallerine dayalı olarak kaynaklara erişime izin vermek (veya erişimi reddetmek) için kullandığı bir araçtır. Bu sinyaller kullanıcının kim olduğunu, kullanıcının nerede olduğunu ve kullanıcının hangi cihazdan erişim talep ettiğini içerir.</w:t>
+      </w:r>
+      <w:r>
+        <w:rPr>
+          <w:lang w:val="tr-TR"/>
+        </w:rPr>
+        <w:t xml:space="preserve"> </w:t>
+      </w:r>
+      <w:r>
+        <w:rPr>
+          <w:lang w:val="tr-TR"/>
+        </w:rPr>
+        <w:t>Koşullu Erişim BT yöneticilerine yardımcı olur:</w:t>
+      </w:r>
+    </w:p>
+    <w:p>
+      <w:pPr>
+        <w:pStyle w:val="ListParagraph"/>
+        <w:numPr>
+          <w:ilvl w:val="0"/>
+          <w:numId w:val="49"/>
+        </w:numPr>
+        <w:rPr>
+          <w:lang w:val="tr-TR"/>
+        </w:rPr>
+      </w:pPr>
+      <w:r>
+        <w:rPr>
+          <w:lang w:val="tr-TR"/>
+        </w:rPr>
+        <w:t>Kullanıcıları her yerde ve her zaman üretken olmaları için güçlendirin.</w:t>
+      </w:r>
+    </w:p>
+    <w:p>
+      <w:pPr>
+        <w:pStyle w:val="ListParagraph"/>
+        <w:numPr>
+          <w:ilvl w:val="0"/>
+          <w:numId w:val="49"/>
+        </w:numPr>
+        <w:rPr>
+          <w:lang w:val="tr-TR"/>
+        </w:rPr>
+      </w:pPr>
+      <w:r>
+        <w:rPr>
+          <w:lang w:val="tr-TR"/>
+        </w:rPr>
+        <w:t>Kurumun varlıklarını korumak.</w:t>
+      </w:r>
+    </w:p>
+    <w:p>
+      <w:pPr>
+        <w:rPr>
+          <w:lang w:val="tr-TR"/>
+        </w:rPr>
+      </w:pPr>
+      <w:r>
+        <w:rPr>
+          <w:lang w:val="tr-TR"/>
+        </w:rPr>
+        <w:t xml:space="preserve">Koşullu Erişim ayrıca kullanıcılar için daha ayrıntılı </w:t>
+      </w:r>
+      <w:r>
+        <w:rPr>
+          <w:lang w:val="tr-TR"/>
+        </w:rPr>
+        <w:t>birçok</w:t>
+      </w:r>
+      <w:r>
+        <w:rPr>
+          <w:lang w:val="tr-TR"/>
+        </w:rPr>
+        <w:t xml:space="preserve"> faktörlü kimlik doğrulama deneyimi sağlar. Örneğin, bir kullanıcı bilinen bir konumdaysa ikinci kimlik doğrulama faktörü için sorgulanmayabilir. Ancak, oturum açma sinyalleri olağandışıysa veya beklenmedik bir konumdaysa ikinci bir kimlik doğrulama faktörü için sorgulanabilir.</w:t>
+      </w:r>
+      <w:r>
+        <w:rPr>
+          <w:lang w:val="tr-TR"/>
+        </w:rPr>
+        <w:t xml:space="preserve"> </w:t>
+      </w:r>
+      <w:r>
+        <w:rPr>
+          <w:lang w:val="tr-TR"/>
+        </w:rPr>
+        <w:t>Koşullu Erişim, aşağıdakileri yapmanız gerektiğinde kullanışlıdır:</w:t>
+      </w:r>
+    </w:p>
+    <w:p>
+      <w:pPr>
+        <w:pStyle w:val="ListParagraph"/>
+        <w:numPr>
+          <w:ilvl w:val="0"/>
+          <w:numId w:val="50"/>
+        </w:numPr>
+        <w:rPr>
+          <w:lang w:val="tr-TR"/>
+        </w:rPr>
+      </w:pPr>
+      <w:r>
+        <w:rPr>
+          <w:lang w:val="tr-TR"/>
+        </w:rPr>
+        <w:t>Talep edenin rolüne, konumuna veya ağına bağlı olarak bir uygulamaya erişmek için çok faktörlü kimlik doğrulama (MFA) gerektirir. Örneğin, yöneticiler için MFA gerektirebilir ancak normal kullanıcılar veya şirket ağınızın dışından bağlanan kişiler için MFA gerektirmeyebilirsiniz.</w:t>
+      </w:r>
+    </w:p>
+    <w:p>
+      <w:pPr>
+        <w:pStyle w:val="ListParagraph"/>
+        <w:numPr>
+          <w:ilvl w:val="0"/>
+          <w:numId w:val="50"/>
+        </w:numPr>
+        <w:rPr>
+          <w:lang w:val="tr-TR"/>
+        </w:rPr>
+      </w:pPr>
+      <w:r>
+        <w:rPr>
+          <w:lang w:val="tr-TR"/>
+        </w:rPr>
+        <w:t>Hizmetlere yalnızca onaylı istemci uygulamaları aracılığıyla erişim talep edin. Örneğin, hangi e-posta uygulamalarının e-posta hizmetinize bağlanabileceğini sınırlayabilirsiniz.</w:t>
+      </w:r>
+    </w:p>
+    <w:p>
+      <w:pPr>
+        <w:pStyle w:val="ListParagraph"/>
+        <w:numPr>
+          <w:ilvl w:val="0"/>
+          <w:numId w:val="50"/>
+        </w:numPr>
+        <w:rPr>
+          <w:lang w:val="tr-TR"/>
+        </w:rPr>
+      </w:pPr>
+      <w:r>
+        <w:rPr>
+          <w:lang w:val="tr-TR"/>
+        </w:rPr>
+        <w:t>Kullanıcıların uygulamanıza yalnızca yönetilen cihazlardan erişmesini zorunlu kılın. Yönetilen cihaz, güvenlik ve uyumluluk standartlarınızı karşılayan bir cihazdır.</w:t>
+      </w:r>
+    </w:p>
+    <w:p>
+      <w:pPr>
+        <w:pStyle w:val="ListParagraph"/>
+        <w:numPr>
+          <w:ilvl w:val="0"/>
+          <w:numId w:val="50"/>
+        </w:numPr>
+        <w:rPr>
+          <w:lang w:val="tr-TR"/>
+        </w:rPr>
+      </w:pPr>
+      <w:r>
+        <w:rPr>
+          <w:lang w:val="tr-TR"/>
+        </w:rPr>
+        <w:t>Bilinmeyen veya beklenmeyen konumlardan erişim gibi güvenilmeyen kaynaklardan erişimi engelleyin.</w:t>
+      </w:r>
+    </w:p>
+    <w:p>
+      <w:pPr>
+        <w:pStyle w:val="Heading3"/>
+        <w:rPr>
+          <w:lang w:val="tr-TR"/>
+        </w:rPr>
+      </w:pPr>
+      <w:r>
+        <w:rPr>
+          <w:lang w:val="tr-TR"/>
+        </w:rPr>
+        <w:t xml:space="preserve">2.4.5 </w:t>
+      </w:r>
+      <w:proofErr w:type="spellStart"/>
+      <w:r>
+        <w:rPr>
+          <w:lang w:val="tr-TR"/>
+        </w:rPr>
+        <w:t>Describe</w:t>
+      </w:r>
+      <w:proofErr w:type="spellEnd"/>
+      <w:r>
+        <w:rPr>
+          <w:lang w:val="tr-TR"/>
+        </w:rPr>
+        <w:t xml:space="preserve"> Azure Role-Based Access Control</w:t>
+      </w:r>
+    </w:p>
+    <w:p>
+      <w:pPr>
+        <w:rPr>
+          <w:lang w:val="tr-TR"/>
+        </w:rPr>
+      </w:pPr>
+      <w:r>
+        <w:rPr>
+          <w:lang w:val="tr-TR"/>
+        </w:rPr>
+        <w:t>En az ayrıcalık ilkesi, yalnızca bir görevi tamamlamak için gereken düzeye kadar erişim izni vermeniz gerektiğini söyler. Bir depolama bloğuna yalnızca okuma erişimine ihtiyacınız varsa, o depolama bloğuna yalnızca okuma erişimi verilmelidir.</w:t>
+      </w:r>
+      <w:r>
+        <w:rPr>
+          <w:lang w:val="tr-TR"/>
+        </w:rPr>
+        <w:t xml:space="preserve"> </w:t>
+      </w:r>
+      <w:r>
+        <w:rPr>
+          <w:lang w:val="tr-TR"/>
+        </w:rPr>
+        <w:t>Ancak, tüm bir ekip için bu düzeyde izinleri yönetmek sıkıcı olacaktır. Her birey için ayrıntılı erişim gereksinimlerini tanımlamak ve ardından yeni kaynaklar oluşturulduğunda veya ekibe yeni kişiler katıldığında erişim gereksinimlerini güncelleştirmek yerine Azure, Azure rol tabanlı erişim denetimi (Azure RBAC) aracılığıyla erişimi denetlemenize olanak tanır.</w:t>
+      </w:r>
+      <w:r>
+        <w:rPr>
+          <w:lang w:val="tr-TR"/>
+        </w:rPr>
+        <w:t xml:space="preserve"> </w:t>
+      </w:r>
+      <w:r>
+        <w:rPr>
+          <w:lang w:val="tr-TR"/>
+        </w:rPr>
+        <w:t>Azure, bulut kaynakları için ortak erişim kurallarını tanımlayan yerleşik roller sağlar. Ayrıca kendi rollerinizi de tanımlayabilirsiniz. Her rol, o rolle ilgili ilişkili bir erişim izinleri kümesine sahiptir. Bireyleri veya grupları bir veya daha fazla role atadığınızda, ilişkili tüm erişim izinlerini alırlar.</w:t>
+      </w:r>
+    </w:p>
+    <w:p>
+      <w:pPr>
+        <w:rPr>
+          <w:lang w:val="tr-TR"/>
+        </w:rPr>
+      </w:pPr>
+      <w:r>
+        <w:rPr>
+          <w:noProof/>
+        </w:rPr>
+        <w:drawing>
+          <wp:inline distT="0" distB="0" distL="0" distR="0" wp14:anchorId="572C317F" wp14:editId="5573AA7B">
+            <wp:extent cx="4610100" cy="2505075"/>
+            <wp:effectExtent l="0" t="0" r="0" b="9525"/>
+            <wp:docPr id="1616111540" name="Picture 1" descr="A screenshot of a computer screen&#10;&#10;Description automatically generated"/>
+            <wp:cNvGraphicFramePr>
+              <a:graphicFrameLocks xmlns:a="http://schemas.openxmlformats.org/drawingml/2006/main" noChangeAspect="1"/>
+            </wp:cNvGraphicFramePr>
+            <a:graphic xmlns:a="http://schemas.openxmlformats.org/drawingml/2006/main">
+              <a:graphicData uri="http://schemas.openxmlformats.org/drawingml/2006/picture">
+                <pic:pic xmlns:pic="http://schemas.openxmlformats.org/drawingml/2006/picture">
+                  <pic:nvPicPr>
+                    <pic:cNvPr id="1616111540" name="Picture 1" descr="A screenshot of a computer screen&#10;&#10;Description automatically generated"/>
+                    <pic:cNvPicPr/>
+                  </pic:nvPicPr>
+                  <pic:blipFill>
+                    <a:blip r:embed="rId19"/>
+                    <a:stretch>
+                      <a:fillRect/>
+                    </a:stretch>
+                  </pic:blipFill>
+                  <pic:spPr>
+                    <a:xfrm>
+                      <a:off x="0" y="0"/>
+                      <a:ext cx="4610100" cy="2505075"/>
+                    </a:xfrm>
+                    <a:prstGeom prst="rect">
+                      <a:avLst/>
+                    </a:prstGeom>
+                  </pic:spPr>
+                </pic:pic>
+              </a:graphicData>
+            </a:graphic>
+          </wp:inline>
+        </w:drawing>
+      </w:r>
+    </w:p>
+    <w:p>
+      <w:pPr>
+        <w:rPr>
+          <w:lang w:val="tr-TR"/>
+        </w:rPr>
+      </w:pPr>
+      <w:hyperlink r:id="rId20" w:history="1">
+        <w:r>
+          <w:rPr>
+            <w:rStyle w:val="Hyperlink"/>
+          </w:rPr>
+          <w:t>https://learn.microsoft.com/en-us/training/wwl-azure/describe-azure-identity-access-security/media/role-based-access-scope-4b12a8f3.png</w:t>
+        </w:r>
+      </w:hyperlink>
+    </w:p>
+    <w:p>
+      <w:pPr>
+        <w:pStyle w:val="Heading3"/>
+        <w:rPr>
+          <w:lang w:val="tr-TR"/>
+        </w:rPr>
+      </w:pPr>
+      <w:r>
+        <w:rPr>
+          <w:lang w:val="tr-TR"/>
+        </w:rPr>
         <w:lastRenderedPageBreak/>
-        <w:t xml:space="preserve">2.4.3 </w:t>
+        <w:t xml:space="preserve">2.4.6 </w:t>
       </w:r>
       <w:proofErr w:type="spellStart"/>
       <w:r>
@@ -12009,37 +13408,163 @@
         <w:rPr>
           <w:lang w:val="tr-TR"/>
         </w:rPr>
-        <w:t xml:space="preserve"> Azure </w:t>
-      </w:r>
-      <w:proofErr w:type="spellStart"/>
-      <w:r>
-        <w:rPr>
-          <w:lang w:val="tr-TR"/>
-        </w:rPr>
-        <w:t>External</w:t>
-      </w:r>
-      <w:proofErr w:type="spellEnd"/>
+        <w:t xml:space="preserve"> Zero </w:t>
+      </w:r>
+      <w:proofErr w:type="spellStart"/>
+      <w:r>
+        <w:rPr>
+          <w:lang w:val="tr-TR"/>
+        </w:rPr>
+        <w:t>Trust</w:t>
+      </w:r>
+      <w:proofErr w:type="spellEnd"/>
+      <w:r>
+        <w:rPr>
+          <w:lang w:val="tr-TR"/>
+        </w:rPr>
+        <w:t xml:space="preserve"> Model</w:t>
+      </w:r>
+    </w:p>
+    <w:p>
+      <w:pPr>
+        <w:rPr>
+          <w:lang w:val="tr-TR"/>
+        </w:rPr>
+      </w:pPr>
+      <w:r>
+        <w:rPr>
+          <w:lang w:val="tr-TR"/>
+        </w:rPr>
+        <w:t>Sıfır Güven, en kötü durum senaryosunu varsayan ve kaynakları bu beklentiyle koruyan bir güvenlik modelidir. Sıfır Güven, başlangıçta ihlali varsayar ve ardından her talebi kontrolsüz bir ağdan geliyormuş gibi doğrular.</w:t>
+      </w:r>
       <w:r>
         <w:rPr>
           <w:lang w:val="tr-TR"/>
         </w:rPr>
         <w:t xml:space="preserve"> </w:t>
       </w:r>
-      <w:proofErr w:type="spellStart"/>
-      <w:r>
-        <w:rPr>
-          <w:lang w:val="tr-TR"/>
-        </w:rPr>
-        <w:t>Identities</w:t>
-      </w:r>
-      <w:proofErr w:type="spellEnd"/>
-    </w:p>
-    <w:p>
-      <w:pPr>
-        <w:rPr>
-          <w:lang w:val="tr-TR"/>
-        </w:rPr>
-      </w:pPr>
+      <w:r>
+        <w:rPr>
+          <w:lang w:val="tr-TR"/>
+        </w:rPr>
+        <w:t>Bu yeni bilgi işlem dünyasını ele almak için Microsoft, aşağıdaki yol gösterici ilkelere dayanan Sıfır Güven güvenlik modelini şiddetle tavsiye etmektedir:</w:t>
+      </w:r>
+    </w:p>
+    <w:p>
+      <w:pPr>
+        <w:pStyle w:val="ListParagraph"/>
+        <w:numPr>
+          <w:ilvl w:val="0"/>
+          <w:numId w:val="51"/>
+        </w:numPr>
+        <w:rPr>
+          <w:lang w:val="tr-TR"/>
+        </w:rPr>
+      </w:pPr>
+      <w:r>
+        <w:rPr>
+          <w:lang w:val="tr-TR"/>
+        </w:rPr>
+        <w:t>Açıkça doğrulayın - Her zaman mevcut tüm veri noktalarına dayanarak kimlik doğrulama ve yetkilendirme yapın.</w:t>
+      </w:r>
+    </w:p>
+    <w:p>
+      <w:pPr>
+        <w:pStyle w:val="ListParagraph"/>
+        <w:numPr>
+          <w:ilvl w:val="0"/>
+          <w:numId w:val="51"/>
+        </w:numPr>
+        <w:rPr>
+          <w:lang w:val="tr-TR"/>
+        </w:rPr>
+      </w:pPr>
+      <w:r>
+        <w:rPr>
+          <w:lang w:val="tr-TR"/>
+        </w:rPr>
+        <w:t>En az ayrıcalıklı erişimi kullanın - Tam Zamanında ve Yeterince Erişim (JIT/JEA), risk tabanlı uyarlanabilir ilkeler ve veri koruması ile kullanıcı erişimini sınırlandırın.</w:t>
+      </w:r>
+    </w:p>
+    <w:p>
+      <w:pPr>
+        <w:pStyle w:val="ListParagraph"/>
+        <w:numPr>
+          <w:ilvl w:val="0"/>
+          <w:numId w:val="51"/>
+        </w:numPr>
+        <w:rPr>
+          <w:lang w:val="tr-TR"/>
+        </w:rPr>
+      </w:pPr>
+      <w:r>
+        <w:rPr>
+          <w:lang w:val="tr-TR"/>
+        </w:rPr>
+        <w:t>İhlali varsayın - Patlama yarıçapını en aza indirin ve erişimi bölümlere ayırın. Uçtan uca şifrelemeyi doğrulayın. Görünürlük elde etmek, tehdit tespitini yönlendirmek ve savunmaları iyileştirmek için analitiği kullanın.</w:t>
+      </w:r>
+    </w:p>
+    <w:p>
+      <w:pPr>
+        <w:rPr>
+          <w:lang w:val="tr-TR"/>
+        </w:rPr>
+      </w:pPr>
+      <w:r>
+        <w:rPr>
+          <w:noProof/>
+        </w:rPr>
+        <w:drawing>
+          <wp:inline distT="0" distB="0" distL="0" distR="0" wp14:anchorId="2D66FDA1" wp14:editId="09F3605D">
+            <wp:extent cx="5760720" cy="2988945"/>
+            <wp:effectExtent l="0" t="0" r="0" b="1905"/>
+            <wp:docPr id="910547739" name="Picture 1" descr="A diagram of a cell with a lock and a padlock&#10;&#10;Description automatically generated"/>
+            <wp:cNvGraphicFramePr>
+              <a:graphicFrameLocks xmlns:a="http://schemas.openxmlformats.org/drawingml/2006/main" noChangeAspect="1"/>
+            </wp:cNvGraphicFramePr>
+            <a:graphic xmlns:a="http://schemas.openxmlformats.org/drawingml/2006/main">
+              <a:graphicData uri="http://schemas.openxmlformats.org/drawingml/2006/picture">
+                <pic:pic xmlns:pic="http://schemas.openxmlformats.org/drawingml/2006/picture">
+                  <pic:nvPicPr>
+                    <pic:cNvPr id="910547739" name="Picture 1" descr="A diagram of a cell with a lock and a padlock&#10;&#10;Description automatically generated"/>
+                    <pic:cNvPicPr/>
+                  </pic:nvPicPr>
+                  <pic:blipFill>
+                    <a:blip r:embed="rId21"/>
+                    <a:stretch>
+                      <a:fillRect/>
+                    </a:stretch>
+                  </pic:blipFill>
+                  <pic:spPr>
+                    <a:xfrm>
+                      <a:off x="0" y="0"/>
+                      <a:ext cx="5760720" cy="2988945"/>
+                    </a:xfrm>
+                    <a:prstGeom prst="rect">
+                      <a:avLst/>
+                    </a:prstGeom>
+                  </pic:spPr>
+                </pic:pic>
+              </a:graphicData>
+            </a:graphic>
+          </wp:inline>
+        </w:drawing>
+      </w:r>
+    </w:p>
+    <w:p>
+      <w:pPr>
+        <w:rPr>
+          <w:lang w:val="tr-TR"/>
+        </w:rPr>
+      </w:pPr>
+      <w:hyperlink r:id="rId22" w:history="1">
+        <w:r>
+          <w:rPr>
+            <w:rStyle w:val="Hyperlink"/>
+          </w:rPr>
+          <w:t>https://learn.microsoft.com/en-us/training/wwl-azure/describe-azure-identity-access-security/media/zero-trust-cf9202be.png</w:t>
+        </w:r>
+      </w:hyperlink>
     </w:p>
     <w:p>
       <w:pPr>
@@ -12052,7 +13577,7 @@
         <w:rPr>
           <w:lang w:val="tr-TR"/>
         </w:rPr>
-        <w:t xml:space="preserve">2.4.4 </w:t>
+        <w:t xml:space="preserve">2.4.7 </w:t>
       </w:r>
       <w:proofErr w:type="spellStart"/>
       <w:r>
@@ -12066,29 +13591,292 @@
         <w:rPr>
           <w:lang w:val="tr-TR"/>
         </w:rPr>
-        <w:t xml:space="preserve"> Azure </w:t>
-      </w:r>
-      <w:proofErr w:type="spellStart"/>
-      <w:r>
-        <w:rPr>
-          <w:lang w:val="tr-TR"/>
-        </w:rPr>
-        <w:t>Conditional</w:t>
-      </w:r>
-      <w:proofErr w:type="spellEnd"/>
-      <w:r>
-        <w:rPr>
-          <w:lang w:val="tr-TR"/>
-        </w:rPr>
-        <w:t xml:space="preserve"> Access</w:t>
-      </w:r>
-    </w:p>
-    <w:p>
-      <w:pPr>
-        <w:rPr>
-          <w:lang w:val="tr-TR"/>
-        </w:rPr>
-      </w:pPr>
+        <w:t xml:space="preserve"> </w:t>
+      </w:r>
+      <w:proofErr w:type="spellStart"/>
+      <w:r>
+        <w:rPr>
+          <w:lang w:val="tr-TR"/>
+        </w:rPr>
+        <w:t>Defense</w:t>
+      </w:r>
+      <w:proofErr w:type="spellEnd"/>
+      <w:r>
+        <w:rPr>
+          <w:lang w:val="tr-TR"/>
+        </w:rPr>
+        <w:t>-in-Depth</w:t>
+      </w:r>
+    </w:p>
+    <w:p>
+      <w:pPr>
+        <w:rPr>
+          <w:lang w:val="tr-TR"/>
+        </w:rPr>
+      </w:pPr>
+      <w:r>
+        <w:rPr>
+          <w:lang w:val="tr-TR"/>
+        </w:rPr>
+        <w:t>Derinlemesine savunmanın amacı bilgiyi korumak ve erişim yetkisi olmayan kişiler tarafından çalınmasını önlemektir.</w:t>
+      </w:r>
+      <w:r>
+        <w:rPr>
+          <w:lang w:val="tr-TR"/>
+        </w:rPr>
+        <w:t xml:space="preserve"> </w:t>
+      </w:r>
+      <w:r>
+        <w:rPr>
+          <w:lang w:val="tr-TR"/>
+        </w:rPr>
+        <w:t>Derinlemesine savunma stratejisi, verilere yetkisiz erişim elde etmeyi amaçlayan bir saldırının ilerlemesini yavaşlatmak için bir dizi mekanizma kullanır.</w:t>
+      </w:r>
+      <w:r>
+        <w:rPr>
+          <w:lang w:val="tr-TR"/>
+        </w:rPr>
+        <w:t xml:space="preserve"> </w:t>
+      </w:r>
+      <w:r>
+        <w:rPr>
+          <w:lang w:val="tr-TR"/>
+        </w:rPr>
+        <w:t>Derinlemesine savunmayı, merkezde güvence altına alınacak veriler ve bu merkezi veri katmanını korumak için işlev gören diğer tüm katmanlar olmak üzere bir dizi katman olarak görselleştirebilirsiniz.</w:t>
+      </w:r>
+    </w:p>
+    <w:p>
+      <w:pPr>
+        <w:rPr>
+          <w:lang w:val="tr-TR"/>
+        </w:rPr>
+      </w:pPr>
+      <w:r>
+        <w:rPr>
+          <w:noProof/>
+        </w:rPr>
+        <w:drawing>
+          <wp:inline distT="0" distB="0" distL="0" distR="0" wp14:anchorId="65DA342F" wp14:editId="7F10D6FF">
+            <wp:extent cx="2514600" cy="2819400"/>
+            <wp:effectExtent l="0" t="0" r="0" b="0"/>
+            <wp:docPr id="1352707431" name="Picture 1" descr="A diagram of a security system&#10;&#10;Description automatically generated"/>
+            <wp:cNvGraphicFramePr>
+              <a:graphicFrameLocks xmlns:a="http://schemas.openxmlformats.org/drawingml/2006/main" noChangeAspect="1"/>
+            </wp:cNvGraphicFramePr>
+            <a:graphic xmlns:a="http://schemas.openxmlformats.org/drawingml/2006/main">
+              <a:graphicData uri="http://schemas.openxmlformats.org/drawingml/2006/picture">
+                <pic:pic xmlns:pic="http://schemas.openxmlformats.org/drawingml/2006/picture">
+                  <pic:nvPicPr>
+                    <pic:cNvPr id="1352707431" name="Picture 1" descr="A diagram of a security system&#10;&#10;Description automatically generated"/>
+                    <pic:cNvPicPr/>
+                  </pic:nvPicPr>
+                  <pic:blipFill>
+                    <a:blip r:embed="rId23"/>
+                    <a:stretch>
+                      <a:fillRect/>
+                    </a:stretch>
+                  </pic:blipFill>
+                  <pic:spPr>
+                    <a:xfrm>
+                      <a:off x="0" y="0"/>
+                      <a:ext cx="2514600" cy="2819400"/>
+                    </a:xfrm>
+                    <a:prstGeom prst="rect">
+                      <a:avLst/>
+                    </a:prstGeom>
+                  </pic:spPr>
+                </pic:pic>
+              </a:graphicData>
+            </a:graphic>
+          </wp:inline>
+        </w:drawing>
+      </w:r>
+    </w:p>
+    <w:p>
+      <w:pPr>
+        <w:rPr>
+          <w:lang w:val="tr-TR"/>
+        </w:rPr>
+      </w:pPr>
+      <w:hyperlink r:id="rId24" w:history="1">
+        <w:r>
+          <w:rPr>
+            <w:rStyle w:val="Hyperlink"/>
+          </w:rPr>
+          <w:t>https://learn.microsoft.com/en-us/training/wwl-azure/describe-azure-identity-access-security/media/defense-depth-486afc12.png</w:t>
+        </w:r>
+      </w:hyperlink>
+    </w:p>
+    <w:p>
+      <w:pPr>
+        <w:rPr>
+          <w:lang w:val="tr-TR"/>
+        </w:rPr>
+      </w:pPr>
+      <w:r>
+        <w:rPr>
+          <w:lang w:val="tr-TR"/>
+        </w:rPr>
+        <w:t>Her katman koruma sağlar, böylece bir katman ihlal edilirse, daha fazla maruz kalmayı önlemek için sonraki bir katman zaten mevcuttur. Bu yaklaşım, tek bir koruma katmanına olan bağımlılığı ortadan kaldırır. Bir saldırıyı yavaşlatır ve güvenlik ekiplerinin otomatik ya da manuel olarak harekete geçebileceği uyarı bilgileri sağlar.</w:t>
+      </w:r>
+    </w:p>
+    <w:p>
+      <w:pPr>
+        <w:pStyle w:val="ListParagraph"/>
+        <w:numPr>
+          <w:ilvl w:val="0"/>
+          <w:numId w:val="52"/>
+        </w:numPr>
+        <w:rPr>
+          <w:lang w:val="tr-TR"/>
+        </w:rPr>
+      </w:pPr>
+      <w:r>
+        <w:rPr>
+          <w:lang w:val="tr-TR"/>
+        </w:rPr>
+        <w:t>Fiziksel güvenlik katmanı, veri merkezindeki bilgi işlem donanımını korumak için ilk savunma hattıdır.</w:t>
+      </w:r>
+    </w:p>
+    <w:p>
+      <w:pPr>
+        <w:pStyle w:val="ListParagraph"/>
+        <w:numPr>
+          <w:ilvl w:val="0"/>
+          <w:numId w:val="52"/>
+        </w:numPr>
+        <w:rPr>
+          <w:lang w:val="tr-TR"/>
+        </w:rPr>
+      </w:pPr>
+      <w:r>
+        <w:rPr>
+          <w:lang w:val="tr-TR"/>
+        </w:rPr>
+        <w:t>Kimlik ve erişim katmanı altyapıya erişimi ve değişiklik kontrolünü kontrol eder.</w:t>
+      </w:r>
+    </w:p>
+    <w:p>
+      <w:pPr>
+        <w:pStyle w:val="ListParagraph"/>
+        <w:numPr>
+          <w:ilvl w:val="0"/>
+          <w:numId w:val="52"/>
+        </w:numPr>
+        <w:rPr>
+          <w:lang w:val="tr-TR"/>
+        </w:rPr>
+      </w:pPr>
+      <w:r>
+        <w:rPr>
+          <w:lang w:val="tr-TR"/>
+        </w:rPr>
+        <w:t>Çevre katmanı, büyük ölçekli saldırıları kullanıcılar için bir hizmet reddine neden olmadan önce filtrelemek için dağıtılmış hizmet reddi (</w:t>
+      </w:r>
+      <w:proofErr w:type="spellStart"/>
+      <w:r>
+        <w:rPr>
+          <w:lang w:val="tr-TR"/>
+        </w:rPr>
+        <w:t>DDoS</w:t>
+      </w:r>
+      <w:proofErr w:type="spellEnd"/>
+      <w:r>
+        <w:rPr>
+          <w:lang w:val="tr-TR"/>
+        </w:rPr>
+        <w:t>) korumasını kullanır.</w:t>
+      </w:r>
+    </w:p>
+    <w:p>
+      <w:pPr>
+        <w:pStyle w:val="ListParagraph"/>
+        <w:numPr>
+          <w:ilvl w:val="0"/>
+          <w:numId w:val="52"/>
+        </w:numPr>
+        <w:rPr>
+          <w:lang w:val="tr-TR"/>
+        </w:rPr>
+      </w:pPr>
+      <w:r>
+        <w:rPr>
+          <w:lang w:val="tr-TR"/>
+        </w:rPr>
+        <w:t>Ağ katmanı, segmentasyon ve erişim kontrolleri aracılığıyla kaynaklar arasındaki iletişimi sınırlar.</w:t>
+      </w:r>
+    </w:p>
+    <w:p>
+      <w:pPr>
+        <w:pStyle w:val="ListParagraph"/>
+        <w:numPr>
+          <w:ilvl w:val="0"/>
+          <w:numId w:val="52"/>
+        </w:numPr>
+        <w:rPr>
+          <w:lang w:val="tr-TR"/>
+        </w:rPr>
+      </w:pPr>
+      <w:r>
+        <w:rPr>
+          <w:lang w:val="tr-TR"/>
+        </w:rPr>
+        <w:t>Hesaplama katmanı sanal makinelere erişimi güvence altına alır.</w:t>
+      </w:r>
+    </w:p>
+    <w:p>
+      <w:pPr>
+        <w:pStyle w:val="ListParagraph"/>
+        <w:numPr>
+          <w:ilvl w:val="0"/>
+          <w:numId w:val="52"/>
+        </w:numPr>
+        <w:rPr>
+          <w:lang w:val="tr-TR"/>
+        </w:rPr>
+      </w:pPr>
+      <w:r>
+        <w:rPr>
+          <w:lang w:val="tr-TR"/>
+        </w:rPr>
+        <w:t>Uygulama katmanı, uygulamaların güvenli ve güvenlik açıklarından arındırılmış olmasını sağlamaya yardımcı olur.</w:t>
+      </w:r>
+    </w:p>
+    <w:p>
+      <w:pPr>
+        <w:pStyle w:val="ListParagraph"/>
+        <w:numPr>
+          <w:ilvl w:val="0"/>
+          <w:numId w:val="52"/>
+        </w:numPr>
+        <w:rPr>
+          <w:lang w:val="tr-TR"/>
+        </w:rPr>
+      </w:pPr>
+      <w:r>
+        <w:rPr>
+          <w:lang w:val="tr-TR"/>
+        </w:rPr>
+        <w:t>Veri katmanı, korumanız gereken iş ve müşteri verilerine erişimi kontrol eder.</w:t>
+      </w:r>
+    </w:p>
+    <w:p>
+      <w:pPr>
+        <w:pStyle w:val="ListParagraph"/>
+        <w:numPr>
+          <w:ilvl w:val="0"/>
+          <w:numId w:val="52"/>
+        </w:numPr>
+        <w:rPr>
+          <w:lang w:val="tr-TR"/>
+        </w:rPr>
+      </w:pPr>
+      <w:r>
+        <w:rPr>
+          <w:lang w:val="tr-TR"/>
+        </w:rPr>
+        <w:t>Bu katmanlar, uygulamalarınızın tüm katmanlarında güvenlik yapılandırma kararları almanıza yardımcı olacak bir kılavuz sağlar.</w:t>
+      </w:r>
     </w:p>
     <w:p>
       <w:pPr>
@@ -12101,7 +13889,7 @@
         <w:rPr>
           <w:lang w:val="tr-TR"/>
         </w:rPr>
-        <w:t xml:space="preserve">2.4.5 </w:t>
+        <w:t xml:space="preserve">2.4.8 </w:t>
       </w:r>
       <w:proofErr w:type="spellStart"/>
       <w:r>
@@ -12115,84 +13903,14 @@
         <w:rPr>
           <w:lang w:val="tr-TR"/>
         </w:rPr>
-        <w:t xml:space="preserve"> Azure Role-Based Access Control</w:t>
-      </w:r>
-    </w:p>
-    <w:p>
-      <w:pPr>
-        <w:rPr>
-          <w:lang w:val="tr-TR"/>
-        </w:rPr>
-      </w:pPr>
-    </w:p>
-    <w:p>
-      <w:pPr>
-        <w:pStyle w:val="Heading3"/>
-        <w:rPr>
-          <w:lang w:val="tr-TR"/>
-        </w:rPr>
-      </w:pPr>
-      <w:r>
-        <w:rPr>
-          <w:lang w:val="tr-TR"/>
-        </w:rPr>
-        <w:t xml:space="preserve">2.4.6 </w:t>
-      </w:r>
-      <w:proofErr w:type="spellStart"/>
-      <w:r>
-        <w:rPr>
-          <w:lang w:val="tr-TR"/>
-        </w:rPr>
-        <w:t>Describe</w:t>
-      </w:r>
-      <w:proofErr w:type="spellEnd"/>
-      <w:r>
-        <w:rPr>
-          <w:lang w:val="tr-TR"/>
-        </w:rPr>
-        <w:t xml:space="preserve"> Zero </w:t>
-      </w:r>
-      <w:proofErr w:type="spellStart"/>
-      <w:r>
-        <w:rPr>
-          <w:lang w:val="tr-TR"/>
-        </w:rPr>
-        <w:t>Trust</w:t>
-      </w:r>
-      <w:proofErr w:type="spellEnd"/>
-      <w:r>
-        <w:rPr>
-          <w:lang w:val="tr-TR"/>
-        </w:rPr>
-        <w:t xml:space="preserve"> Model</w:t>
-      </w:r>
-    </w:p>
-    <w:p>
-      <w:pPr>
-        <w:rPr>
-          <w:lang w:val="tr-TR"/>
-        </w:rPr>
-      </w:pPr>
-    </w:p>
-    <w:p>
-      <w:pPr>
-        <w:pStyle w:val="Heading3"/>
-        <w:rPr>
-          <w:lang w:val="tr-TR"/>
-        </w:rPr>
-      </w:pPr>
-      <w:r>
-        <w:rPr>
-          <w:lang w:val="tr-TR"/>
-        </w:rPr>
-        <w:t xml:space="preserve">2.4.7 </w:t>
-      </w:r>
-      <w:proofErr w:type="spellStart"/>
-      <w:r>
-        <w:rPr>
-          <w:lang w:val="tr-TR"/>
-        </w:rPr>
-        <w:t>Describe</w:t>
+        <w:t xml:space="preserve"> Microsoft </w:t>
+      </w:r>
+      <w:proofErr w:type="spellStart"/>
+      <w:r>
+        <w:rPr>
+          <w:lang w:val="tr-TR"/>
+        </w:rPr>
+        <w:t>Defender</w:t>
       </w:r>
       <w:proofErr w:type="spellEnd"/>
       <w:r>
@@ -12206,50 +13924,23 @@
         <w:rPr>
           <w:lang w:val="tr-TR"/>
         </w:rPr>
-        <w:t>Defense</w:t>
-      </w:r>
-      <w:proofErr w:type="spellEnd"/>
-      <w:r>
-        <w:rPr>
-          <w:lang w:val="tr-TR"/>
-        </w:rPr>
-        <w:t>-in-Depth</w:t>
-      </w:r>
-    </w:p>
-    <w:p>
-      <w:pPr>
-        <w:rPr>
-          <w:lang w:val="tr-TR"/>
-        </w:rPr>
-      </w:pPr>
-    </w:p>
-    <w:p>
-      <w:pPr>
-        <w:pStyle w:val="Heading3"/>
-        <w:rPr>
-          <w:lang w:val="tr-TR"/>
-        </w:rPr>
-      </w:pPr>
-      <w:r>
-        <w:rPr>
-          <w:lang w:val="tr-TR"/>
-        </w:rPr>
-        <w:t xml:space="preserve">2.4.8 </w:t>
-      </w:r>
-      <w:proofErr w:type="spellStart"/>
-      <w:r>
-        <w:rPr>
-          <w:lang w:val="tr-TR"/>
-        </w:rPr>
-        <w:t>Describe</w:t>
-      </w:r>
-      <w:proofErr w:type="spellEnd"/>
-      <w:r>
-        <w:rPr>
-          <w:lang w:val="tr-TR"/>
-        </w:rPr>
-        <w:t xml:space="preserve"> Microsoft </w:t>
-      </w:r>
+        <w:t>for</w:t>
+      </w:r>
+      <w:proofErr w:type="spellEnd"/>
+      <w:r>
+        <w:rPr>
+          <w:lang w:val="tr-TR"/>
+        </w:rPr>
+        <w:t xml:space="preserve"> Cloud</w:t>
+      </w:r>
+    </w:p>
+    <w:p>
+      <w:pPr>
+        <w:jc w:val="both"/>
+        <w:rPr>
+          <w:lang w:val="tr-TR"/>
+        </w:rPr>
+      </w:pPr>
       <w:proofErr w:type="spellStart"/>
       <w:r>
         <w:rPr>
@@ -12276,8 +13967,428 @@
         <w:rPr>
           <w:lang w:val="tr-TR"/>
         </w:rPr>
-        <w:t xml:space="preserve"> Cloud</w:t>
-      </w:r>
+        <w:t xml:space="preserve"> Cloud, güvenlik duruşu yönetimi ve tehdit koruması için bir izleme aracıdır. Güvenlik duruşunuzu güçlendirmeye yönelik rehberlik ve bildirimler sağlamak için bulut, şirket içi, hibrit ve çoklu bulut ortamlarınızı izler.</w:t>
+      </w:r>
+      <w:r>
+        <w:rPr>
+          <w:lang w:val="tr-TR"/>
+        </w:rPr>
+        <w:t xml:space="preserve"> </w:t>
+      </w:r>
+      <w:r>
+        <w:rPr>
+          <w:lang w:val="tr-TR"/>
+        </w:rPr>
+        <w:t xml:space="preserve">Bulut için </w:t>
+      </w:r>
+      <w:proofErr w:type="spellStart"/>
+      <w:r>
+        <w:rPr>
+          <w:lang w:val="tr-TR"/>
+        </w:rPr>
+        <w:t>Defender</w:t>
+      </w:r>
+      <w:proofErr w:type="spellEnd"/>
+      <w:r>
+        <w:rPr>
+          <w:lang w:val="tr-TR"/>
+        </w:rPr>
+        <w:t xml:space="preserve"> Azure'a özgü bir hizmet olduğundan, birçok Azure hizmeti herhangi bir dağıtıma gerek kalmadan izlenir ve korunur. Ancak, şirket içi veri merkeziniz varsa veya başka bir bulut ortamında da çalışıyorsanız, Azure hizmetlerinin izlenmesi güvenlik durumunuzun tam bir resmini vermeyebilir.</w:t>
+      </w:r>
+      <w:r>
+        <w:rPr>
+          <w:lang w:val="tr-TR"/>
+        </w:rPr>
+        <w:t xml:space="preserve"> </w:t>
+      </w:r>
+      <w:r>
+        <w:rPr>
+          <w:lang w:val="tr-TR"/>
+        </w:rPr>
+        <w:t xml:space="preserve">Bulut için </w:t>
+      </w:r>
+      <w:proofErr w:type="spellStart"/>
+      <w:r>
+        <w:rPr>
+          <w:lang w:val="tr-TR"/>
+        </w:rPr>
+        <w:t>Defender</w:t>
+      </w:r>
+      <w:proofErr w:type="spellEnd"/>
+      <w:r>
+        <w:rPr>
+          <w:lang w:val="tr-TR"/>
+        </w:rPr>
+        <w:t xml:space="preserve"> tüm tehditleri tespit etmenize yardımcı olur:</w:t>
+      </w:r>
+    </w:p>
+    <w:p>
+      <w:pPr>
+        <w:pStyle w:val="ListParagraph"/>
+        <w:numPr>
+          <w:ilvl w:val="0"/>
+          <w:numId w:val="53"/>
+        </w:numPr>
+        <w:jc w:val="both"/>
+        <w:rPr>
+          <w:lang w:val="tr-TR"/>
+        </w:rPr>
+      </w:pPr>
+      <w:r>
+        <w:rPr>
+          <w:lang w:val="tr-TR"/>
+        </w:rPr>
+        <w:t xml:space="preserve">Azure </w:t>
+      </w:r>
+      <w:proofErr w:type="spellStart"/>
+      <w:r>
+        <w:rPr>
+          <w:lang w:val="tr-TR"/>
+        </w:rPr>
+        <w:t>PaaS</w:t>
+      </w:r>
+      <w:proofErr w:type="spellEnd"/>
+      <w:r>
+        <w:rPr>
+          <w:lang w:val="tr-TR"/>
+        </w:rPr>
+        <w:t xml:space="preserve"> hizmetleri - Azure </w:t>
+      </w:r>
+      <w:proofErr w:type="spellStart"/>
+      <w:r>
+        <w:rPr>
+          <w:lang w:val="tr-TR"/>
+        </w:rPr>
+        <w:t>App</w:t>
+      </w:r>
+      <w:proofErr w:type="spellEnd"/>
+      <w:r>
+        <w:rPr>
+          <w:lang w:val="tr-TR"/>
+        </w:rPr>
+        <w:t xml:space="preserve"> Service, Azure SQL, Azure Storage </w:t>
+      </w:r>
+      <w:proofErr w:type="spellStart"/>
+      <w:r>
+        <w:rPr>
+          <w:lang w:val="tr-TR"/>
+        </w:rPr>
+        <w:t>Account</w:t>
+      </w:r>
+      <w:proofErr w:type="spellEnd"/>
+      <w:r>
+        <w:rPr>
+          <w:lang w:val="tr-TR"/>
+        </w:rPr>
+        <w:t xml:space="preserve"> ve daha fazla veri hizmeti dahil olmak üzere Azure hizmetlerini hedef alan tehditleri tespit edin. Ayrıca Bulut Uygulamaları için Microsoft </w:t>
+      </w:r>
+      <w:proofErr w:type="spellStart"/>
+      <w:r>
+        <w:rPr>
+          <w:lang w:val="tr-TR"/>
+        </w:rPr>
+        <w:t>Defender</w:t>
+      </w:r>
+      <w:proofErr w:type="spellEnd"/>
+      <w:r>
+        <w:rPr>
+          <w:lang w:val="tr-TR"/>
+        </w:rPr>
+        <w:t xml:space="preserve"> (eski adıyla Microsoft Cloud </w:t>
+      </w:r>
+      <w:proofErr w:type="spellStart"/>
+      <w:r>
+        <w:rPr>
+          <w:lang w:val="tr-TR"/>
+        </w:rPr>
+        <w:t>App</w:t>
+      </w:r>
+      <w:proofErr w:type="spellEnd"/>
+      <w:r>
+        <w:rPr>
+          <w:lang w:val="tr-TR"/>
+        </w:rPr>
+        <w:t xml:space="preserve"> Security) ile yerel tümleştirmeyi kullanarak Azure etkinlik günlüklerinizde anomali algılama gerçekleştirebilirsiniz.</w:t>
+      </w:r>
+    </w:p>
+    <w:p>
+      <w:pPr>
+        <w:pStyle w:val="ListParagraph"/>
+        <w:numPr>
+          <w:ilvl w:val="0"/>
+          <w:numId w:val="53"/>
+        </w:numPr>
+        <w:jc w:val="both"/>
+        <w:rPr>
+          <w:lang w:val="tr-TR"/>
+        </w:rPr>
+      </w:pPr>
+      <w:r>
+        <w:rPr>
+          <w:lang w:val="tr-TR"/>
+        </w:rPr>
+        <w:t xml:space="preserve">Azure veri hizmetleri - Bulut için </w:t>
+      </w:r>
+      <w:proofErr w:type="spellStart"/>
+      <w:r>
+        <w:rPr>
+          <w:lang w:val="tr-TR"/>
+        </w:rPr>
+        <w:t>Defender</w:t>
+      </w:r>
+      <w:proofErr w:type="spellEnd"/>
+      <w:r>
+        <w:rPr>
+          <w:lang w:val="tr-TR"/>
+        </w:rPr>
+        <w:t>, Azure SQL'deki verilerinizi otomatik olarak sınıflandırmanıza yardımcı olan özellikler içerir. Ayrıca Azure SQL ve Depolama hizmetlerindeki olası güvenlik açıkları için değerlendirmeler ve bunların nasıl azaltılacağına ilişkin öneriler alabilirsiniz.</w:t>
+      </w:r>
+    </w:p>
+    <w:p>
+      <w:pPr>
+        <w:pStyle w:val="ListParagraph"/>
+        <w:numPr>
+          <w:ilvl w:val="0"/>
+          <w:numId w:val="53"/>
+        </w:numPr>
+        <w:jc w:val="both"/>
+        <w:rPr>
+          <w:lang w:val="tr-TR"/>
+        </w:rPr>
+      </w:pPr>
+      <w:r>
+        <w:rPr>
+          <w:lang w:val="tr-TR"/>
+        </w:rPr>
+        <w:t xml:space="preserve">Ağlar - </w:t>
+      </w:r>
+      <w:proofErr w:type="spellStart"/>
+      <w:r>
+        <w:rPr>
+          <w:lang w:val="tr-TR"/>
+        </w:rPr>
+        <w:t>Defender</w:t>
+      </w:r>
+      <w:proofErr w:type="spellEnd"/>
+      <w:r>
+        <w:rPr>
+          <w:lang w:val="tr-TR"/>
+        </w:rPr>
+        <w:t xml:space="preserve"> </w:t>
+      </w:r>
+      <w:proofErr w:type="spellStart"/>
+      <w:r>
+        <w:rPr>
+          <w:lang w:val="tr-TR"/>
+        </w:rPr>
+        <w:t>for</w:t>
+      </w:r>
+      <w:proofErr w:type="spellEnd"/>
+      <w:r>
+        <w:rPr>
+          <w:lang w:val="tr-TR"/>
+        </w:rPr>
+        <w:t xml:space="preserve"> Cloud, kaba kuvvet saldırılarına maruz kalmayı sınırlamanıza yardımcı olur. Sanal makine bağlantı noktalarına erişimi azaltarak, tam zamanında VM erişimini kullanarak, gereksiz erişimi önleyerek ağınızı sağlamlaştırabilirsiniz. Seçilen bağlantı noktalarında, yalnızca yetkili kullanıcılar için, izin verilen kaynak IP adresi aralıkları veya IP adresleri için ve sınırlı bir süre için güvenli erişim ilkeleri belirleyebilirsiniz.</w:t>
+      </w:r>
+    </w:p>
+    <w:p>
+      <w:pPr>
+        <w:jc w:val="both"/>
+        <w:rPr>
+          <w:lang w:val="tr-TR"/>
+        </w:rPr>
+      </w:pPr>
+      <w:r>
+        <w:rPr>
+          <w:lang w:val="tr-TR"/>
+        </w:rPr>
+        <w:t xml:space="preserve">Azure ortamınızı savunmanın yanı sıra, Azure olmayan sunucularınızı korumak için hibrit bulut ortamınıza Bulut için </w:t>
+      </w:r>
+      <w:proofErr w:type="spellStart"/>
+      <w:r>
+        <w:rPr>
+          <w:lang w:val="tr-TR"/>
+        </w:rPr>
+        <w:t>Defender</w:t>
+      </w:r>
+      <w:proofErr w:type="spellEnd"/>
+      <w:r>
+        <w:rPr>
+          <w:lang w:val="tr-TR"/>
+        </w:rPr>
+        <w:t xml:space="preserve"> özelliklerini ekleyebilirsiniz. En önemli konulara odaklanmanıza yardımcı olmak için özelleştirilmiş tehdit istihbaratı ve özel ortamınıza göre önceliklendirilmiş uyarılar alırsınız.</w:t>
+      </w:r>
+    </w:p>
+    <w:p>
+      <w:pPr>
+        <w:jc w:val="both"/>
+        <w:rPr>
+          <w:lang w:val="tr-TR"/>
+        </w:rPr>
+      </w:pPr>
+      <w:r>
+        <w:rPr>
+          <w:lang w:val="tr-TR"/>
+        </w:rPr>
+        <w:t xml:space="preserve">Bulut için </w:t>
+      </w:r>
+      <w:proofErr w:type="spellStart"/>
+      <w:r>
+        <w:rPr>
+          <w:lang w:val="tr-TR"/>
+        </w:rPr>
+        <w:t>Defender</w:t>
+      </w:r>
+      <w:proofErr w:type="spellEnd"/>
+      <w:r>
+        <w:rPr>
+          <w:lang w:val="tr-TR"/>
+        </w:rPr>
+        <w:t>, buluttaki ve şirket içindeki kaynaklarınızın ve iş yüklerinizin güvenliğini yönetirken üç hayati ihtiyacı karşılar:</w:t>
+      </w:r>
+    </w:p>
+    <w:p>
+      <w:pPr>
+        <w:pStyle w:val="ListParagraph"/>
+        <w:numPr>
+          <w:ilvl w:val="0"/>
+          <w:numId w:val="54"/>
+        </w:numPr>
+        <w:jc w:val="both"/>
+        <w:rPr>
+          <w:lang w:val="tr-TR"/>
+        </w:rPr>
+      </w:pPr>
+      <w:r>
+        <w:rPr>
+          <w:lang w:val="tr-TR"/>
+        </w:rPr>
+        <w:t>Sürekli değerlendirme - Güvenlik duruşunuzu bilin. Güvenlik açıklarını belirleyin ve izleyin.</w:t>
+      </w:r>
+    </w:p>
+    <w:p>
+      <w:pPr>
+        <w:pStyle w:val="ListParagraph"/>
+        <w:numPr>
+          <w:ilvl w:val="0"/>
+          <w:numId w:val="54"/>
+        </w:numPr>
+        <w:jc w:val="both"/>
+        <w:rPr>
+          <w:lang w:val="tr-TR"/>
+        </w:rPr>
+      </w:pPr>
+      <w:r>
+        <w:rPr>
+          <w:lang w:val="tr-TR"/>
+        </w:rPr>
+        <w:t xml:space="preserve">Güvenli hale getirin - Azure Security </w:t>
+      </w:r>
+      <w:proofErr w:type="spellStart"/>
+      <w:r>
+        <w:rPr>
+          <w:lang w:val="tr-TR"/>
+        </w:rPr>
+        <w:t>Benchmark</w:t>
+      </w:r>
+      <w:proofErr w:type="spellEnd"/>
+      <w:r>
+        <w:rPr>
+          <w:lang w:val="tr-TR"/>
+        </w:rPr>
+        <w:t xml:space="preserve"> ile kaynakları ve hizmetleri güçlendirin.</w:t>
+      </w:r>
+    </w:p>
+    <w:p>
+      <w:pPr>
+        <w:pStyle w:val="ListParagraph"/>
+        <w:numPr>
+          <w:ilvl w:val="0"/>
+          <w:numId w:val="54"/>
+        </w:numPr>
+        <w:jc w:val="both"/>
+        <w:rPr>
+          <w:lang w:val="tr-TR"/>
+        </w:rPr>
+      </w:pPr>
+      <w:r>
+        <w:rPr>
+          <w:lang w:val="tr-TR"/>
+        </w:rPr>
+        <w:t>Savunun - Kaynaklara, iş yüklerine ve hizmetlere yönelik tehditleri tespit edin ve çözün.</w:t>
+      </w:r>
+    </w:p>
+    <w:p>
+      <w:pPr>
+        <w:jc w:val="both"/>
+        <w:rPr>
+          <w:lang w:val="tr-TR"/>
+        </w:rPr>
+      </w:pPr>
+      <w:r>
+        <w:rPr>
+          <w:noProof/>
+        </w:rPr>
+        <w:drawing>
+          <wp:inline distT="0" distB="0" distL="0" distR="0" wp14:anchorId="2C2AAD0E" wp14:editId="18769A60">
+            <wp:extent cx="5760720" cy="1714500"/>
+            <wp:effectExtent l="0" t="0" r="0" b="0"/>
+            <wp:docPr id="583442069" name="Picture 1" descr="A green square with white text&#10;&#10;Description automatically generated"/>
+            <wp:cNvGraphicFramePr>
+              <a:graphicFrameLocks xmlns:a="http://schemas.openxmlformats.org/drawingml/2006/main" noChangeAspect="1"/>
+            </wp:cNvGraphicFramePr>
+            <a:graphic xmlns:a="http://schemas.openxmlformats.org/drawingml/2006/main">
+              <a:graphicData uri="http://schemas.openxmlformats.org/drawingml/2006/picture">
+                <pic:pic xmlns:pic="http://schemas.openxmlformats.org/drawingml/2006/picture">
+                  <pic:nvPicPr>
+                    <pic:cNvPr id="583442069" name="Picture 1" descr="A green square with white text&#10;&#10;Description automatically generated"/>
+                    <pic:cNvPicPr/>
+                  </pic:nvPicPr>
+                  <pic:blipFill>
+                    <a:blip r:embed="rId25"/>
+                    <a:stretch>
+                      <a:fillRect/>
+                    </a:stretch>
+                  </pic:blipFill>
+                  <pic:spPr>
+                    <a:xfrm>
+                      <a:off x="0" y="0"/>
+                      <a:ext cx="5760720" cy="1714500"/>
+                    </a:xfrm>
+                    <a:prstGeom prst="rect">
+                      <a:avLst/>
+                    </a:prstGeom>
+                  </pic:spPr>
+                </pic:pic>
+              </a:graphicData>
+            </a:graphic>
+          </wp:inline>
+        </w:drawing>
+      </w:r>
+    </w:p>
+    <w:p>
+      <w:pPr>
+        <w:jc w:val="both"/>
+        <w:rPr>
+          <w:lang w:val="tr-TR"/>
+        </w:rPr>
+      </w:pPr>
+      <w:hyperlink r:id="rId26" w:history="1">
+        <w:r>
+          <w:rPr>
+            <w:rStyle w:val="Hyperlink"/>
+          </w:rPr>
+          <w:t>https://learn.microsoft.com/en-us/training/wwl-azure/describe-azure-identity-access-security/media/assess-secure-defend-46228306.png</w:t>
+        </w:r>
+      </w:hyperlink>
+    </w:p>
+    <w:p>
+      <w:pPr>
+        <w:jc w:val="both"/>
+        <w:rPr>
+          <w:lang w:val="tr-TR"/>
+        </w:rPr>
+      </w:pPr>
     </w:p>
     <w:p>
       <w:pPr>
@@ -12760,6 +14871,119 @@
     </w:lvl>
   </w:abstractNum>
   <w:abstractNum w:abstractNumId="4" w15:restartNumberingAfterBreak="0">
+    <w:nsid w:val="0B8061CD"/>
+    <w:multiLevelType w:val="hybridMultilevel"/>
+    <w:tmpl w:val="8BCCB0E6"/>
+    <w:lvl w:ilvl="0" w:tplc="04090001">
+      <w:start w:val="1"/>
+      <w:numFmt w:val="bullet"/>
+      <w:lvlText w:val=""/>
+      <w:lvlJc w:val="left"/>
+      <w:pPr>
+        <w:ind w:left="360" w:hanging="360"/>
+      </w:pPr>
+      <w:rPr>
+        <w:rFonts w:ascii="Symbol" w:hAnsi="Symbol" w:hint="default"/>
+      </w:rPr>
+    </w:lvl>
+    <w:lvl w:ilvl="1" w:tplc="04090003" w:tentative="1">
+      <w:start w:val="1"/>
+      <w:numFmt w:val="bullet"/>
+      <w:lvlText w:val="o"/>
+      <w:lvlJc w:val="left"/>
+      <w:pPr>
+        <w:ind w:left="1080" w:hanging="360"/>
+      </w:pPr>
+      <w:rPr>
+        <w:rFonts w:ascii="Courier New" w:hAnsi="Courier New" w:cs="Courier New" w:hint="default"/>
+      </w:rPr>
+    </w:lvl>
+    <w:lvl w:ilvl="2" w:tplc="04090005" w:tentative="1">
+      <w:start w:val="1"/>
+      <w:numFmt w:val="bullet"/>
+      <w:lvlText w:val=""/>
+      <w:lvlJc w:val="left"/>
+      <w:pPr>
+        <w:ind w:left="1800" w:hanging="360"/>
+      </w:pPr>
+      <w:rPr>
+        <w:rFonts w:ascii="Wingdings" w:hAnsi="Wingdings" w:hint="default"/>
+      </w:rPr>
+    </w:lvl>
+    <w:lvl w:ilvl="3" w:tplc="04090001" w:tentative="1">
+      <w:start w:val="1"/>
+      <w:numFmt w:val="bullet"/>
+      <w:lvlText w:val=""/>
+      <w:lvlJc w:val="left"/>
+      <w:pPr>
+        <w:ind w:left="2520" w:hanging="360"/>
+      </w:pPr>
+      <w:rPr>
+        <w:rFonts w:ascii="Symbol" w:hAnsi="Symbol" w:hint="default"/>
+      </w:rPr>
+    </w:lvl>
+    <w:lvl w:ilvl="4" w:tplc="04090003" w:tentative="1">
+      <w:start w:val="1"/>
+      <w:numFmt w:val="bullet"/>
+      <w:lvlText w:val="o"/>
+      <w:lvlJc w:val="left"/>
+      <w:pPr>
+        <w:ind w:left="3240" w:hanging="360"/>
+      </w:pPr>
+      <w:rPr>
+        <w:rFonts w:ascii="Courier New" w:hAnsi="Courier New" w:cs="Courier New" w:hint="default"/>
+      </w:rPr>
+    </w:lvl>
+    <w:lvl w:ilvl="5" w:tplc="04090005" w:tentative="1">
+      <w:start w:val="1"/>
+      <w:numFmt w:val="bullet"/>
+      <w:lvlText w:val=""/>
+      <w:lvlJc w:val="left"/>
+      <w:pPr>
+        <w:ind w:left="3960" w:hanging="360"/>
+      </w:pPr>
+      <w:rPr>
+        <w:rFonts w:ascii="Wingdings" w:hAnsi="Wingdings" w:hint="default"/>
+      </w:rPr>
+    </w:lvl>
+    <w:lvl w:ilvl="6" w:tplc="04090001" w:tentative="1">
+      <w:start w:val="1"/>
+      <w:numFmt w:val="bullet"/>
+      <w:lvlText w:val=""/>
+      <w:lvlJc w:val="left"/>
+      <w:pPr>
+        <w:ind w:left="4680" w:hanging="360"/>
+      </w:pPr>
+      <w:rPr>
+        <w:rFonts w:ascii="Symbol" w:hAnsi="Symbol" w:hint="default"/>
+      </w:rPr>
+    </w:lvl>
+    <w:lvl w:ilvl="7" w:tplc="04090003" w:tentative="1">
+      <w:start w:val="1"/>
+      <w:numFmt w:val="bullet"/>
+      <w:lvlText w:val="o"/>
+      <w:lvlJc w:val="left"/>
+      <w:pPr>
+        <w:ind w:left="5400" w:hanging="360"/>
+      </w:pPr>
+      <w:rPr>
+        <w:rFonts w:ascii="Courier New" w:hAnsi="Courier New" w:cs="Courier New" w:hint="default"/>
+      </w:rPr>
+    </w:lvl>
+    <w:lvl w:ilvl="8" w:tplc="04090005" w:tentative="1">
+      <w:start w:val="1"/>
+      <w:numFmt w:val="bullet"/>
+      <w:lvlText w:val=""/>
+      <w:lvlJc w:val="left"/>
+      <w:pPr>
+        <w:ind w:left="6120" w:hanging="360"/>
+      </w:pPr>
+      <w:rPr>
+        <w:rFonts w:ascii="Wingdings" w:hAnsi="Wingdings" w:hint="default"/>
+      </w:rPr>
+    </w:lvl>
+  </w:abstractNum>
+  <w:abstractNum w:abstractNumId="5" w15:restartNumberingAfterBreak="0">
     <w:nsid w:val="0E6A208F"/>
     <w:multiLevelType w:val="hybridMultilevel"/>
     <w:tmpl w:val="A09035D4"/>
@@ -12872,7 +15096,120 @@
       </w:rPr>
     </w:lvl>
   </w:abstractNum>
-  <w:abstractNum w:abstractNumId="5" w15:restartNumberingAfterBreak="0">
+  <w:abstractNum w:abstractNumId="6" w15:restartNumberingAfterBreak="0">
+    <w:nsid w:val="130678E5"/>
+    <w:multiLevelType w:val="hybridMultilevel"/>
+    <w:tmpl w:val="66BE01E6"/>
+    <w:lvl w:ilvl="0" w:tplc="04090001">
+      <w:start w:val="1"/>
+      <w:numFmt w:val="bullet"/>
+      <w:lvlText w:val=""/>
+      <w:lvlJc w:val="left"/>
+      <w:pPr>
+        <w:ind w:left="360" w:hanging="360"/>
+      </w:pPr>
+      <w:rPr>
+        <w:rFonts w:ascii="Symbol" w:hAnsi="Symbol" w:hint="default"/>
+      </w:rPr>
+    </w:lvl>
+    <w:lvl w:ilvl="1" w:tplc="04090003" w:tentative="1">
+      <w:start w:val="1"/>
+      <w:numFmt w:val="bullet"/>
+      <w:lvlText w:val="o"/>
+      <w:lvlJc w:val="left"/>
+      <w:pPr>
+        <w:ind w:left="1080" w:hanging="360"/>
+      </w:pPr>
+      <w:rPr>
+        <w:rFonts w:ascii="Courier New" w:hAnsi="Courier New" w:cs="Courier New" w:hint="default"/>
+      </w:rPr>
+    </w:lvl>
+    <w:lvl w:ilvl="2" w:tplc="04090005" w:tentative="1">
+      <w:start w:val="1"/>
+      <w:numFmt w:val="bullet"/>
+      <w:lvlText w:val=""/>
+      <w:lvlJc w:val="left"/>
+      <w:pPr>
+        <w:ind w:left="1800" w:hanging="360"/>
+      </w:pPr>
+      <w:rPr>
+        <w:rFonts w:ascii="Wingdings" w:hAnsi="Wingdings" w:hint="default"/>
+      </w:rPr>
+    </w:lvl>
+    <w:lvl w:ilvl="3" w:tplc="04090001" w:tentative="1">
+      <w:start w:val="1"/>
+      <w:numFmt w:val="bullet"/>
+      <w:lvlText w:val=""/>
+      <w:lvlJc w:val="left"/>
+      <w:pPr>
+        <w:ind w:left="2520" w:hanging="360"/>
+      </w:pPr>
+      <w:rPr>
+        <w:rFonts w:ascii="Symbol" w:hAnsi="Symbol" w:hint="default"/>
+      </w:rPr>
+    </w:lvl>
+    <w:lvl w:ilvl="4" w:tplc="04090003" w:tentative="1">
+      <w:start w:val="1"/>
+      <w:numFmt w:val="bullet"/>
+      <w:lvlText w:val="o"/>
+      <w:lvlJc w:val="left"/>
+      <w:pPr>
+        <w:ind w:left="3240" w:hanging="360"/>
+      </w:pPr>
+      <w:rPr>
+        <w:rFonts w:ascii="Courier New" w:hAnsi="Courier New" w:cs="Courier New" w:hint="default"/>
+      </w:rPr>
+    </w:lvl>
+    <w:lvl w:ilvl="5" w:tplc="04090005" w:tentative="1">
+      <w:start w:val="1"/>
+      <w:numFmt w:val="bullet"/>
+      <w:lvlText w:val=""/>
+      <w:lvlJc w:val="left"/>
+      <w:pPr>
+        <w:ind w:left="3960" w:hanging="360"/>
+      </w:pPr>
+      <w:rPr>
+        <w:rFonts w:ascii="Wingdings" w:hAnsi="Wingdings" w:hint="default"/>
+      </w:rPr>
+    </w:lvl>
+    <w:lvl w:ilvl="6" w:tplc="04090001" w:tentative="1">
+      <w:start w:val="1"/>
+      <w:numFmt w:val="bullet"/>
+      <w:lvlText w:val=""/>
+      <w:lvlJc w:val="left"/>
+      <w:pPr>
+        <w:ind w:left="4680" w:hanging="360"/>
+      </w:pPr>
+      <w:rPr>
+        <w:rFonts w:ascii="Symbol" w:hAnsi="Symbol" w:hint="default"/>
+      </w:rPr>
+    </w:lvl>
+    <w:lvl w:ilvl="7" w:tplc="04090003" w:tentative="1">
+      <w:start w:val="1"/>
+      <w:numFmt w:val="bullet"/>
+      <w:lvlText w:val="o"/>
+      <w:lvlJc w:val="left"/>
+      <w:pPr>
+        <w:ind w:left="5400" w:hanging="360"/>
+      </w:pPr>
+      <w:rPr>
+        <w:rFonts w:ascii="Courier New" w:hAnsi="Courier New" w:cs="Courier New" w:hint="default"/>
+      </w:rPr>
+    </w:lvl>
+    <w:lvl w:ilvl="8" w:tplc="04090005" w:tentative="1">
+      <w:start w:val="1"/>
+      <w:numFmt w:val="bullet"/>
+      <w:lvlText w:val=""/>
+      <w:lvlJc w:val="left"/>
+      <w:pPr>
+        <w:ind w:left="6120" w:hanging="360"/>
+      </w:pPr>
+      <w:rPr>
+        <w:rFonts w:ascii="Wingdings" w:hAnsi="Wingdings" w:hint="default"/>
+      </w:rPr>
+    </w:lvl>
+  </w:abstractNum>
+  <w:abstractNum w:abstractNumId="7" w15:restartNumberingAfterBreak="0">
     <w:nsid w:val="150A5B87"/>
     <w:multiLevelType w:val="hybridMultilevel"/>
     <w:tmpl w:val="22D6C2D0"/>
@@ -12985,7 +15322,7 @@
       </w:rPr>
     </w:lvl>
   </w:abstractNum>
-  <w:abstractNum w:abstractNumId="6" w15:restartNumberingAfterBreak="0">
+  <w:abstractNum w:abstractNumId="8" w15:restartNumberingAfterBreak="0">
     <w:nsid w:val="16B60818"/>
     <w:multiLevelType w:val="hybridMultilevel"/>
     <w:tmpl w:val="6B3AF20E"/>
@@ -13098,7 +15435,7 @@
       </w:rPr>
     </w:lvl>
   </w:abstractNum>
-  <w:abstractNum w:abstractNumId="7" w15:restartNumberingAfterBreak="0">
+  <w:abstractNum w:abstractNumId="9" w15:restartNumberingAfterBreak="0">
     <w:nsid w:val="1A086A12"/>
     <w:multiLevelType w:val="hybridMultilevel"/>
     <w:tmpl w:val="10F49E40"/>
@@ -13211,7 +15548,120 @@
       </w:rPr>
     </w:lvl>
   </w:abstractNum>
-  <w:abstractNum w:abstractNumId="8" w15:restartNumberingAfterBreak="0">
+  <w:abstractNum w:abstractNumId="10" w15:restartNumberingAfterBreak="0">
+    <w:nsid w:val="1AE91285"/>
+    <w:multiLevelType w:val="hybridMultilevel"/>
+    <w:tmpl w:val="78001ACE"/>
+    <w:lvl w:ilvl="0" w:tplc="04090001">
+      <w:start w:val="1"/>
+      <w:numFmt w:val="bullet"/>
+      <w:lvlText w:val=""/>
+      <w:lvlJc w:val="left"/>
+      <w:pPr>
+        <w:ind w:left="360" w:hanging="360"/>
+      </w:pPr>
+      <w:rPr>
+        <w:rFonts w:ascii="Symbol" w:hAnsi="Symbol" w:hint="default"/>
+      </w:rPr>
+    </w:lvl>
+    <w:lvl w:ilvl="1" w:tplc="04090003" w:tentative="1">
+      <w:start w:val="1"/>
+      <w:numFmt w:val="bullet"/>
+      <w:lvlText w:val="o"/>
+      <w:lvlJc w:val="left"/>
+      <w:pPr>
+        <w:ind w:left="1080" w:hanging="360"/>
+      </w:pPr>
+      <w:rPr>
+        <w:rFonts w:ascii="Courier New" w:hAnsi="Courier New" w:cs="Courier New" w:hint="default"/>
+      </w:rPr>
+    </w:lvl>
+    <w:lvl w:ilvl="2" w:tplc="04090005" w:tentative="1">
+      <w:start w:val="1"/>
+      <w:numFmt w:val="bullet"/>
+      <w:lvlText w:val=""/>
+      <w:lvlJc w:val="left"/>
+      <w:pPr>
+        <w:ind w:left="1800" w:hanging="360"/>
+      </w:pPr>
+      <w:rPr>
+        <w:rFonts w:ascii="Wingdings" w:hAnsi="Wingdings" w:hint="default"/>
+      </w:rPr>
+    </w:lvl>
+    <w:lvl w:ilvl="3" w:tplc="04090001" w:tentative="1">
+      <w:start w:val="1"/>
+      <w:numFmt w:val="bullet"/>
+      <w:lvlText w:val=""/>
+      <w:lvlJc w:val="left"/>
+      <w:pPr>
+        <w:ind w:left="2520" w:hanging="360"/>
+      </w:pPr>
+      <w:rPr>
+        <w:rFonts w:ascii="Symbol" w:hAnsi="Symbol" w:hint="default"/>
+      </w:rPr>
+    </w:lvl>
+    <w:lvl w:ilvl="4" w:tplc="04090003" w:tentative="1">
+      <w:start w:val="1"/>
+      <w:numFmt w:val="bullet"/>
+      <w:lvlText w:val="o"/>
+      <w:lvlJc w:val="left"/>
+      <w:pPr>
+        <w:ind w:left="3240" w:hanging="360"/>
+      </w:pPr>
+      <w:rPr>
+        <w:rFonts w:ascii="Courier New" w:hAnsi="Courier New" w:cs="Courier New" w:hint="default"/>
+      </w:rPr>
+    </w:lvl>
+    <w:lvl w:ilvl="5" w:tplc="04090005" w:tentative="1">
+      <w:start w:val="1"/>
+      <w:numFmt w:val="bullet"/>
+      <w:lvlText w:val=""/>
+      <w:lvlJc w:val="left"/>
+      <w:pPr>
+        <w:ind w:left="3960" w:hanging="360"/>
+      </w:pPr>
+      <w:rPr>
+        <w:rFonts w:ascii="Wingdings" w:hAnsi="Wingdings" w:hint="default"/>
+      </w:rPr>
+    </w:lvl>
+    <w:lvl w:ilvl="6" w:tplc="04090001" w:tentative="1">
+      <w:start w:val="1"/>
+      <w:numFmt w:val="bullet"/>
+      <w:lvlText w:val=""/>
+      <w:lvlJc w:val="left"/>
+      <w:pPr>
+        <w:ind w:left="4680" w:hanging="360"/>
+      </w:pPr>
+      <w:rPr>
+        <w:rFonts w:ascii="Symbol" w:hAnsi="Symbol" w:hint="default"/>
+      </w:rPr>
+    </w:lvl>
+    <w:lvl w:ilvl="7" w:tplc="04090003" w:tentative="1">
+      <w:start w:val="1"/>
+      <w:numFmt w:val="bullet"/>
+      <w:lvlText w:val="o"/>
+      <w:lvlJc w:val="left"/>
+      <w:pPr>
+        <w:ind w:left="5400" w:hanging="360"/>
+      </w:pPr>
+      <w:rPr>
+        <w:rFonts w:ascii="Courier New" w:hAnsi="Courier New" w:cs="Courier New" w:hint="default"/>
+      </w:rPr>
+    </w:lvl>
+    <w:lvl w:ilvl="8" w:tplc="04090005" w:tentative="1">
+      <w:start w:val="1"/>
+      <w:numFmt w:val="bullet"/>
+      <w:lvlText w:val=""/>
+      <w:lvlJc w:val="left"/>
+      <w:pPr>
+        <w:ind w:left="6120" w:hanging="360"/>
+      </w:pPr>
+      <w:rPr>
+        <w:rFonts w:ascii="Wingdings" w:hAnsi="Wingdings" w:hint="default"/>
+      </w:rPr>
+    </w:lvl>
+  </w:abstractNum>
+  <w:abstractNum w:abstractNumId="11" w15:restartNumberingAfterBreak="0">
     <w:nsid w:val="1B862D3E"/>
     <w:multiLevelType w:val="hybridMultilevel"/>
     <w:tmpl w:val="C5586558"/>
@@ -13324,7 +15774,7 @@
       </w:rPr>
     </w:lvl>
   </w:abstractNum>
-  <w:abstractNum w:abstractNumId="9" w15:restartNumberingAfterBreak="0">
+  <w:abstractNum w:abstractNumId="12" w15:restartNumberingAfterBreak="0">
     <w:nsid w:val="1ED63DA5"/>
     <w:multiLevelType w:val="hybridMultilevel"/>
     <w:tmpl w:val="2466C5CA"/>
@@ -13437,7 +15887,120 @@
       </w:rPr>
     </w:lvl>
   </w:abstractNum>
-  <w:abstractNum w:abstractNumId="10" w15:restartNumberingAfterBreak="0">
+  <w:abstractNum w:abstractNumId="13" w15:restartNumberingAfterBreak="0">
+    <w:nsid w:val="1F442CE7"/>
+    <w:multiLevelType w:val="hybridMultilevel"/>
+    <w:tmpl w:val="94E49174"/>
+    <w:lvl w:ilvl="0" w:tplc="04090001">
+      <w:start w:val="1"/>
+      <w:numFmt w:val="bullet"/>
+      <w:lvlText w:val=""/>
+      <w:lvlJc w:val="left"/>
+      <w:pPr>
+        <w:ind w:left="360" w:hanging="360"/>
+      </w:pPr>
+      <w:rPr>
+        <w:rFonts w:ascii="Symbol" w:hAnsi="Symbol" w:hint="default"/>
+      </w:rPr>
+    </w:lvl>
+    <w:lvl w:ilvl="1" w:tplc="04090003" w:tentative="1">
+      <w:start w:val="1"/>
+      <w:numFmt w:val="bullet"/>
+      <w:lvlText w:val="o"/>
+      <w:lvlJc w:val="left"/>
+      <w:pPr>
+        <w:ind w:left="1080" w:hanging="360"/>
+      </w:pPr>
+      <w:rPr>
+        <w:rFonts w:ascii="Courier New" w:hAnsi="Courier New" w:cs="Courier New" w:hint="default"/>
+      </w:rPr>
+    </w:lvl>
+    <w:lvl w:ilvl="2" w:tplc="04090005" w:tentative="1">
+      <w:start w:val="1"/>
+      <w:numFmt w:val="bullet"/>
+      <w:lvlText w:val=""/>
+      <w:lvlJc w:val="left"/>
+      <w:pPr>
+        <w:ind w:left="1800" w:hanging="360"/>
+      </w:pPr>
+      <w:rPr>
+        <w:rFonts w:ascii="Wingdings" w:hAnsi="Wingdings" w:hint="default"/>
+      </w:rPr>
+    </w:lvl>
+    <w:lvl w:ilvl="3" w:tplc="04090001" w:tentative="1">
+      <w:start w:val="1"/>
+      <w:numFmt w:val="bullet"/>
+      <w:lvlText w:val=""/>
+      <w:lvlJc w:val="left"/>
+      <w:pPr>
+        <w:ind w:left="2520" w:hanging="360"/>
+      </w:pPr>
+      <w:rPr>
+        <w:rFonts w:ascii="Symbol" w:hAnsi="Symbol" w:hint="default"/>
+      </w:rPr>
+    </w:lvl>
+    <w:lvl w:ilvl="4" w:tplc="04090003" w:tentative="1">
+      <w:start w:val="1"/>
+      <w:numFmt w:val="bullet"/>
+      <w:lvlText w:val="o"/>
+      <w:lvlJc w:val="left"/>
+      <w:pPr>
+        <w:ind w:left="3240" w:hanging="360"/>
+      </w:pPr>
+      <w:rPr>
+        <w:rFonts w:ascii="Courier New" w:hAnsi="Courier New" w:cs="Courier New" w:hint="default"/>
+      </w:rPr>
+    </w:lvl>
+    <w:lvl w:ilvl="5" w:tplc="04090005" w:tentative="1">
+      <w:start w:val="1"/>
+      <w:numFmt w:val="bullet"/>
+      <w:lvlText w:val=""/>
+      <w:lvlJc w:val="left"/>
+      <w:pPr>
+        <w:ind w:left="3960" w:hanging="360"/>
+      </w:pPr>
+      <w:rPr>
+        <w:rFonts w:ascii="Wingdings" w:hAnsi="Wingdings" w:hint="default"/>
+      </w:rPr>
+    </w:lvl>
+    <w:lvl w:ilvl="6" w:tplc="04090001" w:tentative="1">
+      <w:start w:val="1"/>
+      <w:numFmt w:val="bullet"/>
+      <w:lvlText w:val=""/>
+      <w:lvlJc w:val="left"/>
+      <w:pPr>
+        <w:ind w:left="4680" w:hanging="360"/>
+      </w:pPr>
+      <w:rPr>
+        <w:rFonts w:ascii="Symbol" w:hAnsi="Symbol" w:hint="default"/>
+      </w:rPr>
+    </w:lvl>
+    <w:lvl w:ilvl="7" w:tplc="04090003" w:tentative="1">
+      <w:start w:val="1"/>
+      <w:numFmt w:val="bullet"/>
+      <w:lvlText w:val="o"/>
+      <w:lvlJc w:val="left"/>
+      <w:pPr>
+        <w:ind w:left="5400" w:hanging="360"/>
+      </w:pPr>
+      <w:rPr>
+        <w:rFonts w:ascii="Courier New" w:hAnsi="Courier New" w:cs="Courier New" w:hint="default"/>
+      </w:rPr>
+    </w:lvl>
+    <w:lvl w:ilvl="8" w:tplc="04090005" w:tentative="1">
+      <w:start w:val="1"/>
+      <w:numFmt w:val="bullet"/>
+      <w:lvlText w:val=""/>
+      <w:lvlJc w:val="left"/>
+      <w:pPr>
+        <w:ind w:left="6120" w:hanging="360"/>
+      </w:pPr>
+      <w:rPr>
+        <w:rFonts w:ascii="Wingdings" w:hAnsi="Wingdings" w:hint="default"/>
+      </w:rPr>
+    </w:lvl>
+  </w:abstractNum>
+  <w:abstractNum w:abstractNumId="14" w15:restartNumberingAfterBreak="0">
     <w:nsid w:val="23605D25"/>
     <w:multiLevelType w:val="hybridMultilevel"/>
     <w:tmpl w:val="DAD6FD4E"/>
@@ -13526,7 +16089,120 @@
       </w:pPr>
     </w:lvl>
   </w:abstractNum>
-  <w:abstractNum w:abstractNumId="11" w15:restartNumberingAfterBreak="0">
+  <w:abstractNum w:abstractNumId="15" w15:restartNumberingAfterBreak="0">
+    <w:nsid w:val="24407111"/>
+    <w:multiLevelType w:val="hybridMultilevel"/>
+    <w:tmpl w:val="D996C86A"/>
+    <w:lvl w:ilvl="0" w:tplc="04090001">
+      <w:start w:val="1"/>
+      <w:numFmt w:val="bullet"/>
+      <w:lvlText w:val=""/>
+      <w:lvlJc w:val="left"/>
+      <w:pPr>
+        <w:ind w:left="360" w:hanging="360"/>
+      </w:pPr>
+      <w:rPr>
+        <w:rFonts w:ascii="Symbol" w:hAnsi="Symbol" w:hint="default"/>
+      </w:rPr>
+    </w:lvl>
+    <w:lvl w:ilvl="1" w:tplc="04090003" w:tentative="1">
+      <w:start w:val="1"/>
+      <w:numFmt w:val="bullet"/>
+      <w:lvlText w:val="o"/>
+      <w:lvlJc w:val="left"/>
+      <w:pPr>
+        <w:ind w:left="1080" w:hanging="360"/>
+      </w:pPr>
+      <w:rPr>
+        <w:rFonts w:ascii="Courier New" w:hAnsi="Courier New" w:cs="Courier New" w:hint="default"/>
+      </w:rPr>
+    </w:lvl>
+    <w:lvl w:ilvl="2" w:tplc="04090005" w:tentative="1">
+      <w:start w:val="1"/>
+      <w:numFmt w:val="bullet"/>
+      <w:lvlText w:val=""/>
+      <w:lvlJc w:val="left"/>
+      <w:pPr>
+        <w:ind w:left="1800" w:hanging="360"/>
+      </w:pPr>
+      <w:rPr>
+        <w:rFonts w:ascii="Wingdings" w:hAnsi="Wingdings" w:hint="default"/>
+      </w:rPr>
+    </w:lvl>
+    <w:lvl w:ilvl="3" w:tplc="04090001" w:tentative="1">
+      <w:start w:val="1"/>
+      <w:numFmt w:val="bullet"/>
+      <w:lvlText w:val=""/>
+      <w:lvlJc w:val="left"/>
+      <w:pPr>
+        <w:ind w:left="2520" w:hanging="360"/>
+      </w:pPr>
+      <w:rPr>
+        <w:rFonts w:ascii="Symbol" w:hAnsi="Symbol" w:hint="default"/>
+      </w:rPr>
+    </w:lvl>
+    <w:lvl w:ilvl="4" w:tplc="04090003" w:tentative="1">
+      <w:start w:val="1"/>
+      <w:numFmt w:val="bullet"/>
+      <w:lvlText w:val="o"/>
+      <w:lvlJc w:val="left"/>
+      <w:pPr>
+        <w:ind w:left="3240" w:hanging="360"/>
+      </w:pPr>
+      <w:rPr>
+        <w:rFonts w:ascii="Courier New" w:hAnsi="Courier New" w:cs="Courier New" w:hint="default"/>
+      </w:rPr>
+    </w:lvl>
+    <w:lvl w:ilvl="5" w:tplc="04090005" w:tentative="1">
+      <w:start w:val="1"/>
+      <w:numFmt w:val="bullet"/>
+      <w:lvlText w:val=""/>
+      <w:lvlJc w:val="left"/>
+      <w:pPr>
+        <w:ind w:left="3960" w:hanging="360"/>
+      </w:pPr>
+      <w:rPr>
+        <w:rFonts w:ascii="Wingdings" w:hAnsi="Wingdings" w:hint="default"/>
+      </w:rPr>
+    </w:lvl>
+    <w:lvl w:ilvl="6" w:tplc="04090001" w:tentative="1">
+      <w:start w:val="1"/>
+      <w:numFmt w:val="bullet"/>
+      <w:lvlText w:val=""/>
+      <w:lvlJc w:val="left"/>
+      <w:pPr>
+        <w:ind w:left="4680" w:hanging="360"/>
+      </w:pPr>
+      <w:rPr>
+        <w:rFonts w:ascii="Symbol" w:hAnsi="Symbol" w:hint="default"/>
+      </w:rPr>
+    </w:lvl>
+    <w:lvl w:ilvl="7" w:tplc="04090003" w:tentative="1">
+      <w:start w:val="1"/>
+      <w:numFmt w:val="bullet"/>
+      <w:lvlText w:val="o"/>
+      <w:lvlJc w:val="left"/>
+      <w:pPr>
+        <w:ind w:left="5400" w:hanging="360"/>
+      </w:pPr>
+      <w:rPr>
+        <w:rFonts w:ascii="Courier New" w:hAnsi="Courier New" w:cs="Courier New" w:hint="default"/>
+      </w:rPr>
+    </w:lvl>
+    <w:lvl w:ilvl="8" w:tplc="04090005" w:tentative="1">
+      <w:start w:val="1"/>
+      <w:numFmt w:val="bullet"/>
+      <w:lvlText w:val=""/>
+      <w:lvlJc w:val="left"/>
+      <w:pPr>
+        <w:ind w:left="6120" w:hanging="360"/>
+      </w:pPr>
+      <w:rPr>
+        <w:rFonts w:ascii="Wingdings" w:hAnsi="Wingdings" w:hint="default"/>
+      </w:rPr>
+    </w:lvl>
+  </w:abstractNum>
+  <w:abstractNum w:abstractNumId="16" w15:restartNumberingAfterBreak="0">
     <w:nsid w:val="26471DEA"/>
     <w:multiLevelType w:val="hybridMultilevel"/>
     <w:tmpl w:val="C646066C"/>
@@ -13639,7 +16315,7 @@
       </w:rPr>
     </w:lvl>
   </w:abstractNum>
-  <w:abstractNum w:abstractNumId="12" w15:restartNumberingAfterBreak="0">
+  <w:abstractNum w:abstractNumId="17" w15:restartNumberingAfterBreak="0">
     <w:nsid w:val="26D91C3D"/>
     <w:multiLevelType w:val="hybridMultilevel"/>
     <w:tmpl w:val="F96E8BDA"/>
@@ -13752,7 +16428,7 @@
       </w:rPr>
     </w:lvl>
   </w:abstractNum>
-  <w:abstractNum w:abstractNumId="13" w15:restartNumberingAfterBreak="0">
+  <w:abstractNum w:abstractNumId="18" w15:restartNumberingAfterBreak="0">
     <w:nsid w:val="29BA7E6D"/>
     <w:multiLevelType w:val="hybridMultilevel"/>
     <w:tmpl w:val="0538AE46"/>
@@ -13865,7 +16541,7 @@
       </w:rPr>
     </w:lvl>
   </w:abstractNum>
-  <w:abstractNum w:abstractNumId="14" w15:restartNumberingAfterBreak="0">
+  <w:abstractNum w:abstractNumId="19" w15:restartNumberingAfterBreak="0">
     <w:nsid w:val="2B6C0F56"/>
     <w:multiLevelType w:val="hybridMultilevel"/>
     <w:tmpl w:val="122EF146"/>
@@ -13978,7 +16654,120 @@
       </w:rPr>
     </w:lvl>
   </w:abstractNum>
-  <w:abstractNum w:abstractNumId="15" w15:restartNumberingAfterBreak="0">
+  <w:abstractNum w:abstractNumId="20" w15:restartNumberingAfterBreak="0">
+    <w:nsid w:val="35832BC5"/>
+    <w:multiLevelType w:val="hybridMultilevel"/>
+    <w:tmpl w:val="AAAAAA06"/>
+    <w:lvl w:ilvl="0" w:tplc="04090001">
+      <w:start w:val="1"/>
+      <w:numFmt w:val="bullet"/>
+      <w:lvlText w:val=""/>
+      <w:lvlJc w:val="left"/>
+      <w:pPr>
+        <w:ind w:left="360" w:hanging="360"/>
+      </w:pPr>
+      <w:rPr>
+        <w:rFonts w:ascii="Symbol" w:hAnsi="Symbol" w:hint="default"/>
+      </w:rPr>
+    </w:lvl>
+    <w:lvl w:ilvl="1" w:tplc="04090003" w:tentative="1">
+      <w:start w:val="1"/>
+      <w:numFmt w:val="bullet"/>
+      <w:lvlText w:val="o"/>
+      <w:lvlJc w:val="left"/>
+      <w:pPr>
+        <w:ind w:left="1080" w:hanging="360"/>
+      </w:pPr>
+      <w:rPr>
+        <w:rFonts w:ascii="Courier New" w:hAnsi="Courier New" w:cs="Courier New" w:hint="default"/>
+      </w:rPr>
+    </w:lvl>
+    <w:lvl w:ilvl="2" w:tplc="04090005" w:tentative="1">
+      <w:start w:val="1"/>
+      <w:numFmt w:val="bullet"/>
+      <w:lvlText w:val=""/>
+      <w:lvlJc w:val="left"/>
+      <w:pPr>
+        <w:ind w:left="1800" w:hanging="360"/>
+      </w:pPr>
+      <w:rPr>
+        <w:rFonts w:ascii="Wingdings" w:hAnsi="Wingdings" w:hint="default"/>
+      </w:rPr>
+    </w:lvl>
+    <w:lvl w:ilvl="3" w:tplc="04090001" w:tentative="1">
+      <w:start w:val="1"/>
+      <w:numFmt w:val="bullet"/>
+      <w:lvlText w:val=""/>
+      <w:lvlJc w:val="left"/>
+      <w:pPr>
+        <w:ind w:left="2520" w:hanging="360"/>
+      </w:pPr>
+      <w:rPr>
+        <w:rFonts w:ascii="Symbol" w:hAnsi="Symbol" w:hint="default"/>
+      </w:rPr>
+    </w:lvl>
+    <w:lvl w:ilvl="4" w:tplc="04090003" w:tentative="1">
+      <w:start w:val="1"/>
+      <w:numFmt w:val="bullet"/>
+      <w:lvlText w:val="o"/>
+      <w:lvlJc w:val="left"/>
+      <w:pPr>
+        <w:ind w:left="3240" w:hanging="360"/>
+      </w:pPr>
+      <w:rPr>
+        <w:rFonts w:ascii="Courier New" w:hAnsi="Courier New" w:cs="Courier New" w:hint="default"/>
+      </w:rPr>
+    </w:lvl>
+    <w:lvl w:ilvl="5" w:tplc="04090005" w:tentative="1">
+      <w:start w:val="1"/>
+      <w:numFmt w:val="bullet"/>
+      <w:lvlText w:val=""/>
+      <w:lvlJc w:val="left"/>
+      <w:pPr>
+        <w:ind w:left="3960" w:hanging="360"/>
+      </w:pPr>
+      <w:rPr>
+        <w:rFonts w:ascii="Wingdings" w:hAnsi="Wingdings" w:hint="default"/>
+      </w:rPr>
+    </w:lvl>
+    <w:lvl w:ilvl="6" w:tplc="04090001" w:tentative="1">
+      <w:start w:val="1"/>
+      <w:numFmt w:val="bullet"/>
+      <w:lvlText w:val=""/>
+      <w:lvlJc w:val="left"/>
+      <w:pPr>
+        <w:ind w:left="4680" w:hanging="360"/>
+      </w:pPr>
+      <w:rPr>
+        <w:rFonts w:ascii="Symbol" w:hAnsi="Symbol" w:hint="default"/>
+      </w:rPr>
+    </w:lvl>
+    <w:lvl w:ilvl="7" w:tplc="04090003" w:tentative="1">
+      <w:start w:val="1"/>
+      <w:numFmt w:val="bullet"/>
+      <w:lvlText w:val="o"/>
+      <w:lvlJc w:val="left"/>
+      <w:pPr>
+        <w:ind w:left="5400" w:hanging="360"/>
+      </w:pPr>
+      <w:rPr>
+        <w:rFonts w:ascii="Courier New" w:hAnsi="Courier New" w:cs="Courier New" w:hint="default"/>
+      </w:rPr>
+    </w:lvl>
+    <w:lvl w:ilvl="8" w:tplc="04090005" w:tentative="1">
+      <w:start w:val="1"/>
+      <w:numFmt w:val="bullet"/>
+      <w:lvlText w:val=""/>
+      <w:lvlJc w:val="left"/>
+      <w:pPr>
+        <w:ind w:left="6120" w:hanging="360"/>
+      </w:pPr>
+      <w:rPr>
+        <w:rFonts w:ascii="Wingdings" w:hAnsi="Wingdings" w:hint="default"/>
+      </w:rPr>
+    </w:lvl>
+  </w:abstractNum>
+  <w:abstractNum w:abstractNumId="21" w15:restartNumberingAfterBreak="0">
     <w:nsid w:val="390F2B48"/>
     <w:multiLevelType w:val="hybridMultilevel"/>
     <w:tmpl w:val="4B38060A"/>
@@ -14091,7 +16880,120 @@
       </w:rPr>
     </w:lvl>
   </w:abstractNum>
-  <w:abstractNum w:abstractNumId="16" w15:restartNumberingAfterBreak="0">
+  <w:abstractNum w:abstractNumId="22" w15:restartNumberingAfterBreak="0">
+    <w:nsid w:val="3B3B016B"/>
+    <w:multiLevelType w:val="hybridMultilevel"/>
+    <w:tmpl w:val="1D5E03D0"/>
+    <w:lvl w:ilvl="0" w:tplc="04090001">
+      <w:start w:val="1"/>
+      <w:numFmt w:val="bullet"/>
+      <w:lvlText w:val=""/>
+      <w:lvlJc w:val="left"/>
+      <w:pPr>
+        <w:ind w:left="360" w:hanging="360"/>
+      </w:pPr>
+      <w:rPr>
+        <w:rFonts w:ascii="Symbol" w:hAnsi="Symbol" w:hint="default"/>
+      </w:rPr>
+    </w:lvl>
+    <w:lvl w:ilvl="1" w:tplc="04090003" w:tentative="1">
+      <w:start w:val="1"/>
+      <w:numFmt w:val="bullet"/>
+      <w:lvlText w:val="o"/>
+      <w:lvlJc w:val="left"/>
+      <w:pPr>
+        <w:ind w:left="1080" w:hanging="360"/>
+      </w:pPr>
+      <w:rPr>
+        <w:rFonts w:ascii="Courier New" w:hAnsi="Courier New" w:cs="Courier New" w:hint="default"/>
+      </w:rPr>
+    </w:lvl>
+    <w:lvl w:ilvl="2" w:tplc="04090005" w:tentative="1">
+      <w:start w:val="1"/>
+      <w:numFmt w:val="bullet"/>
+      <w:lvlText w:val=""/>
+      <w:lvlJc w:val="left"/>
+      <w:pPr>
+        <w:ind w:left="1800" w:hanging="360"/>
+      </w:pPr>
+      <w:rPr>
+        <w:rFonts w:ascii="Wingdings" w:hAnsi="Wingdings" w:hint="default"/>
+      </w:rPr>
+    </w:lvl>
+    <w:lvl w:ilvl="3" w:tplc="04090001" w:tentative="1">
+      <w:start w:val="1"/>
+      <w:numFmt w:val="bullet"/>
+      <w:lvlText w:val=""/>
+      <w:lvlJc w:val="left"/>
+      <w:pPr>
+        <w:ind w:left="2520" w:hanging="360"/>
+      </w:pPr>
+      <w:rPr>
+        <w:rFonts w:ascii="Symbol" w:hAnsi="Symbol" w:hint="default"/>
+      </w:rPr>
+    </w:lvl>
+    <w:lvl w:ilvl="4" w:tplc="04090003" w:tentative="1">
+      <w:start w:val="1"/>
+      <w:numFmt w:val="bullet"/>
+      <w:lvlText w:val="o"/>
+      <w:lvlJc w:val="left"/>
+      <w:pPr>
+        <w:ind w:left="3240" w:hanging="360"/>
+      </w:pPr>
+      <w:rPr>
+        <w:rFonts w:ascii="Courier New" w:hAnsi="Courier New" w:cs="Courier New" w:hint="default"/>
+      </w:rPr>
+    </w:lvl>
+    <w:lvl w:ilvl="5" w:tplc="04090005" w:tentative="1">
+      <w:start w:val="1"/>
+      <w:numFmt w:val="bullet"/>
+      <w:lvlText w:val=""/>
+      <w:lvlJc w:val="left"/>
+      <w:pPr>
+        <w:ind w:left="3960" w:hanging="360"/>
+      </w:pPr>
+      <w:rPr>
+        <w:rFonts w:ascii="Wingdings" w:hAnsi="Wingdings" w:hint="default"/>
+      </w:rPr>
+    </w:lvl>
+    <w:lvl w:ilvl="6" w:tplc="04090001" w:tentative="1">
+      <w:start w:val="1"/>
+      <w:numFmt w:val="bullet"/>
+      <w:lvlText w:val=""/>
+      <w:lvlJc w:val="left"/>
+      <w:pPr>
+        <w:ind w:left="4680" w:hanging="360"/>
+      </w:pPr>
+      <w:rPr>
+        <w:rFonts w:ascii="Symbol" w:hAnsi="Symbol" w:hint="default"/>
+      </w:rPr>
+    </w:lvl>
+    <w:lvl w:ilvl="7" w:tplc="04090003" w:tentative="1">
+      <w:start w:val="1"/>
+      <w:numFmt w:val="bullet"/>
+      <w:lvlText w:val="o"/>
+      <w:lvlJc w:val="left"/>
+      <w:pPr>
+        <w:ind w:left="5400" w:hanging="360"/>
+      </w:pPr>
+      <w:rPr>
+        <w:rFonts w:ascii="Courier New" w:hAnsi="Courier New" w:cs="Courier New" w:hint="default"/>
+      </w:rPr>
+    </w:lvl>
+    <w:lvl w:ilvl="8" w:tplc="04090005" w:tentative="1">
+      <w:start w:val="1"/>
+      <w:numFmt w:val="bullet"/>
+      <w:lvlText w:val=""/>
+      <w:lvlJc w:val="left"/>
+      <w:pPr>
+        <w:ind w:left="6120" w:hanging="360"/>
+      </w:pPr>
+      <w:rPr>
+        <w:rFonts w:ascii="Wingdings" w:hAnsi="Wingdings" w:hint="default"/>
+      </w:rPr>
+    </w:lvl>
+  </w:abstractNum>
+  <w:abstractNum w:abstractNumId="23" w15:restartNumberingAfterBreak="0">
     <w:nsid w:val="3C3A3E66"/>
     <w:multiLevelType w:val="multilevel"/>
     <w:tmpl w:val="03AE74C8"/>
@@ -14204,7 +17106,7 @@
       </w:rPr>
     </w:lvl>
   </w:abstractNum>
-  <w:abstractNum w:abstractNumId="17" w15:restartNumberingAfterBreak="0">
+  <w:abstractNum w:abstractNumId="24" w15:restartNumberingAfterBreak="0">
     <w:nsid w:val="405B2A58"/>
     <w:multiLevelType w:val="hybridMultilevel"/>
     <w:tmpl w:val="39D85AF0"/>
@@ -14317,7 +17219,7 @@
       </w:rPr>
     </w:lvl>
   </w:abstractNum>
-  <w:abstractNum w:abstractNumId="18" w15:restartNumberingAfterBreak="0">
+  <w:abstractNum w:abstractNumId="25" w15:restartNumberingAfterBreak="0">
     <w:nsid w:val="43FF5E06"/>
     <w:multiLevelType w:val="hybridMultilevel"/>
     <w:tmpl w:val="B31E0772"/>
@@ -14430,7 +17332,7 @@
       </w:rPr>
     </w:lvl>
   </w:abstractNum>
-  <w:abstractNum w:abstractNumId="19" w15:restartNumberingAfterBreak="0">
+  <w:abstractNum w:abstractNumId="26" w15:restartNumberingAfterBreak="0">
     <w:nsid w:val="4547080B"/>
     <w:multiLevelType w:val="hybridMultilevel"/>
     <w:tmpl w:val="82CEA50A"/>
@@ -14543,7 +17445,7 @@
       </w:rPr>
     </w:lvl>
   </w:abstractNum>
-  <w:abstractNum w:abstractNumId="20" w15:restartNumberingAfterBreak="0">
+  <w:abstractNum w:abstractNumId="27" w15:restartNumberingAfterBreak="0">
     <w:nsid w:val="45836844"/>
     <w:multiLevelType w:val="multilevel"/>
     <w:tmpl w:val="6A70C570"/>
@@ -14664,7 +17566,7 @@
       </w:rPr>
     </w:lvl>
   </w:abstractNum>
-  <w:abstractNum w:abstractNumId="21" w15:restartNumberingAfterBreak="0">
+  <w:abstractNum w:abstractNumId="28" w15:restartNumberingAfterBreak="0">
     <w:nsid w:val="4A171CBA"/>
     <w:multiLevelType w:val="hybridMultilevel"/>
     <w:tmpl w:val="8D347776"/>
@@ -14777,7 +17679,7 @@
       </w:rPr>
     </w:lvl>
   </w:abstractNum>
-  <w:abstractNum w:abstractNumId="22" w15:restartNumberingAfterBreak="0">
+  <w:abstractNum w:abstractNumId="29" w15:restartNumberingAfterBreak="0">
     <w:nsid w:val="50F925C9"/>
     <w:multiLevelType w:val="hybridMultilevel"/>
     <w:tmpl w:val="839C856E"/>
@@ -14890,7 +17792,7 @@
       </w:rPr>
     </w:lvl>
   </w:abstractNum>
-  <w:abstractNum w:abstractNumId="23" w15:restartNumberingAfterBreak="0">
+  <w:abstractNum w:abstractNumId="30" w15:restartNumberingAfterBreak="0">
     <w:nsid w:val="51B303E0"/>
     <w:multiLevelType w:val="hybridMultilevel"/>
     <w:tmpl w:val="97F2B95E"/>
@@ -15003,7 +17905,7 @@
       </w:rPr>
     </w:lvl>
   </w:abstractNum>
-  <w:abstractNum w:abstractNumId="24" w15:restartNumberingAfterBreak="0">
+  <w:abstractNum w:abstractNumId="31" w15:restartNumberingAfterBreak="0">
     <w:nsid w:val="589A6319"/>
     <w:multiLevelType w:val="hybridMultilevel"/>
     <w:tmpl w:val="FC0862AC"/>
@@ -15116,7 +18018,120 @@
       </w:rPr>
     </w:lvl>
   </w:abstractNum>
-  <w:abstractNum w:abstractNumId="25" w15:restartNumberingAfterBreak="0">
+  <w:abstractNum w:abstractNumId="32" w15:restartNumberingAfterBreak="0">
+    <w:nsid w:val="5BAE7EFF"/>
+    <w:multiLevelType w:val="hybridMultilevel"/>
+    <w:tmpl w:val="7D2225E0"/>
+    <w:lvl w:ilvl="0" w:tplc="04090001">
+      <w:start w:val="1"/>
+      <w:numFmt w:val="bullet"/>
+      <w:lvlText w:val=""/>
+      <w:lvlJc w:val="left"/>
+      <w:pPr>
+        <w:ind w:left="360" w:hanging="360"/>
+      </w:pPr>
+      <w:rPr>
+        <w:rFonts w:ascii="Symbol" w:hAnsi="Symbol" w:hint="default"/>
+      </w:rPr>
+    </w:lvl>
+    <w:lvl w:ilvl="1" w:tplc="04090003" w:tentative="1">
+      <w:start w:val="1"/>
+      <w:numFmt w:val="bullet"/>
+      <w:lvlText w:val="o"/>
+      <w:lvlJc w:val="left"/>
+      <w:pPr>
+        <w:ind w:left="1080" w:hanging="360"/>
+      </w:pPr>
+      <w:rPr>
+        <w:rFonts w:ascii="Courier New" w:hAnsi="Courier New" w:cs="Courier New" w:hint="default"/>
+      </w:rPr>
+    </w:lvl>
+    <w:lvl w:ilvl="2" w:tplc="04090005" w:tentative="1">
+      <w:start w:val="1"/>
+      <w:numFmt w:val="bullet"/>
+      <w:lvlText w:val=""/>
+      <w:lvlJc w:val="left"/>
+      <w:pPr>
+        <w:ind w:left="1800" w:hanging="360"/>
+      </w:pPr>
+      <w:rPr>
+        <w:rFonts w:ascii="Wingdings" w:hAnsi="Wingdings" w:hint="default"/>
+      </w:rPr>
+    </w:lvl>
+    <w:lvl w:ilvl="3" w:tplc="04090001" w:tentative="1">
+      <w:start w:val="1"/>
+      <w:numFmt w:val="bullet"/>
+      <w:lvlText w:val=""/>
+      <w:lvlJc w:val="left"/>
+      <w:pPr>
+        <w:ind w:left="2520" w:hanging="360"/>
+      </w:pPr>
+      <w:rPr>
+        <w:rFonts w:ascii="Symbol" w:hAnsi="Symbol" w:hint="default"/>
+      </w:rPr>
+    </w:lvl>
+    <w:lvl w:ilvl="4" w:tplc="04090003" w:tentative="1">
+      <w:start w:val="1"/>
+      <w:numFmt w:val="bullet"/>
+      <w:lvlText w:val="o"/>
+      <w:lvlJc w:val="left"/>
+      <w:pPr>
+        <w:ind w:left="3240" w:hanging="360"/>
+      </w:pPr>
+      <w:rPr>
+        <w:rFonts w:ascii="Courier New" w:hAnsi="Courier New" w:cs="Courier New" w:hint="default"/>
+      </w:rPr>
+    </w:lvl>
+    <w:lvl w:ilvl="5" w:tplc="04090005" w:tentative="1">
+      <w:start w:val="1"/>
+      <w:numFmt w:val="bullet"/>
+      <w:lvlText w:val=""/>
+      <w:lvlJc w:val="left"/>
+      <w:pPr>
+        <w:ind w:left="3960" w:hanging="360"/>
+      </w:pPr>
+      <w:rPr>
+        <w:rFonts w:ascii="Wingdings" w:hAnsi="Wingdings" w:hint="default"/>
+      </w:rPr>
+    </w:lvl>
+    <w:lvl w:ilvl="6" w:tplc="04090001" w:tentative="1">
+      <w:start w:val="1"/>
+      <w:numFmt w:val="bullet"/>
+      <w:lvlText w:val=""/>
+      <w:lvlJc w:val="left"/>
+      <w:pPr>
+        <w:ind w:left="4680" w:hanging="360"/>
+      </w:pPr>
+      <w:rPr>
+        <w:rFonts w:ascii="Symbol" w:hAnsi="Symbol" w:hint="default"/>
+      </w:rPr>
+    </w:lvl>
+    <w:lvl w:ilvl="7" w:tplc="04090003" w:tentative="1">
+      <w:start w:val="1"/>
+      <w:numFmt w:val="bullet"/>
+      <w:lvlText w:val="o"/>
+      <w:lvlJc w:val="left"/>
+      <w:pPr>
+        <w:ind w:left="5400" w:hanging="360"/>
+      </w:pPr>
+      <w:rPr>
+        <w:rFonts w:ascii="Courier New" w:hAnsi="Courier New" w:cs="Courier New" w:hint="default"/>
+      </w:rPr>
+    </w:lvl>
+    <w:lvl w:ilvl="8" w:tplc="04090005" w:tentative="1">
+      <w:start w:val="1"/>
+      <w:numFmt w:val="bullet"/>
+      <w:lvlText w:val=""/>
+      <w:lvlJc w:val="left"/>
+      <w:pPr>
+        <w:ind w:left="6120" w:hanging="360"/>
+      </w:pPr>
+      <w:rPr>
+        <w:rFonts w:ascii="Wingdings" w:hAnsi="Wingdings" w:hint="default"/>
+      </w:rPr>
+    </w:lvl>
+  </w:abstractNum>
+  <w:abstractNum w:abstractNumId="33" w15:restartNumberingAfterBreak="0">
     <w:nsid w:val="5C2A6EA8"/>
     <w:multiLevelType w:val="hybridMultilevel"/>
     <w:tmpl w:val="F240402A"/>
@@ -15229,7 +18244,7 @@
       </w:rPr>
     </w:lvl>
   </w:abstractNum>
-  <w:abstractNum w:abstractNumId="26" w15:restartNumberingAfterBreak="0">
+  <w:abstractNum w:abstractNumId="34" w15:restartNumberingAfterBreak="0">
     <w:nsid w:val="605E3118"/>
     <w:multiLevelType w:val="hybridMultilevel"/>
     <w:tmpl w:val="49E8CACC"/>
@@ -15342,7 +18357,7 @@
       </w:rPr>
     </w:lvl>
   </w:abstractNum>
-  <w:abstractNum w:abstractNumId="27" w15:restartNumberingAfterBreak="0">
+  <w:abstractNum w:abstractNumId="35" w15:restartNumberingAfterBreak="0">
     <w:nsid w:val="622A3DCB"/>
     <w:multiLevelType w:val="hybridMultilevel"/>
     <w:tmpl w:val="C186C72C"/>
@@ -15455,7 +18470,120 @@
       </w:rPr>
     </w:lvl>
   </w:abstractNum>
-  <w:abstractNum w:abstractNumId="28" w15:restartNumberingAfterBreak="0">
+  <w:abstractNum w:abstractNumId="36" w15:restartNumberingAfterBreak="0">
+    <w:nsid w:val="62DB3277"/>
+    <w:multiLevelType w:val="hybridMultilevel"/>
+    <w:tmpl w:val="75A6DC64"/>
+    <w:lvl w:ilvl="0" w:tplc="04090001">
+      <w:start w:val="1"/>
+      <w:numFmt w:val="bullet"/>
+      <w:lvlText w:val=""/>
+      <w:lvlJc w:val="left"/>
+      <w:pPr>
+        <w:ind w:left="360" w:hanging="360"/>
+      </w:pPr>
+      <w:rPr>
+        <w:rFonts w:ascii="Symbol" w:hAnsi="Symbol" w:hint="default"/>
+      </w:rPr>
+    </w:lvl>
+    <w:lvl w:ilvl="1" w:tplc="04090003" w:tentative="1">
+      <w:start w:val="1"/>
+      <w:numFmt w:val="bullet"/>
+      <w:lvlText w:val="o"/>
+      <w:lvlJc w:val="left"/>
+      <w:pPr>
+        <w:ind w:left="1080" w:hanging="360"/>
+      </w:pPr>
+      <w:rPr>
+        <w:rFonts w:ascii="Courier New" w:hAnsi="Courier New" w:cs="Courier New" w:hint="default"/>
+      </w:rPr>
+    </w:lvl>
+    <w:lvl w:ilvl="2" w:tplc="04090005" w:tentative="1">
+      <w:start w:val="1"/>
+      <w:numFmt w:val="bullet"/>
+      <w:lvlText w:val=""/>
+      <w:lvlJc w:val="left"/>
+      <w:pPr>
+        <w:ind w:left="1800" w:hanging="360"/>
+      </w:pPr>
+      <w:rPr>
+        <w:rFonts w:ascii="Wingdings" w:hAnsi="Wingdings" w:hint="default"/>
+      </w:rPr>
+    </w:lvl>
+    <w:lvl w:ilvl="3" w:tplc="04090001" w:tentative="1">
+      <w:start w:val="1"/>
+      <w:numFmt w:val="bullet"/>
+      <w:lvlText w:val=""/>
+      <w:lvlJc w:val="left"/>
+      <w:pPr>
+        <w:ind w:left="2520" w:hanging="360"/>
+      </w:pPr>
+      <w:rPr>
+        <w:rFonts w:ascii="Symbol" w:hAnsi="Symbol" w:hint="default"/>
+      </w:rPr>
+    </w:lvl>
+    <w:lvl w:ilvl="4" w:tplc="04090003" w:tentative="1">
+      <w:start w:val="1"/>
+      <w:numFmt w:val="bullet"/>
+      <w:lvlText w:val="o"/>
+      <w:lvlJc w:val="left"/>
+      <w:pPr>
+        <w:ind w:left="3240" w:hanging="360"/>
+      </w:pPr>
+      <w:rPr>
+        <w:rFonts w:ascii="Courier New" w:hAnsi="Courier New" w:cs="Courier New" w:hint="default"/>
+      </w:rPr>
+    </w:lvl>
+    <w:lvl w:ilvl="5" w:tplc="04090005" w:tentative="1">
+      <w:start w:val="1"/>
+      <w:numFmt w:val="bullet"/>
+      <w:lvlText w:val=""/>
+      <w:lvlJc w:val="left"/>
+      <w:pPr>
+        <w:ind w:left="3960" w:hanging="360"/>
+      </w:pPr>
+      <w:rPr>
+        <w:rFonts w:ascii="Wingdings" w:hAnsi="Wingdings" w:hint="default"/>
+      </w:rPr>
+    </w:lvl>
+    <w:lvl w:ilvl="6" w:tplc="04090001" w:tentative="1">
+      <w:start w:val="1"/>
+      <w:numFmt w:val="bullet"/>
+      <w:lvlText w:val=""/>
+      <w:lvlJc w:val="left"/>
+      <w:pPr>
+        <w:ind w:left="4680" w:hanging="360"/>
+      </w:pPr>
+      <w:rPr>
+        <w:rFonts w:ascii="Symbol" w:hAnsi="Symbol" w:hint="default"/>
+      </w:rPr>
+    </w:lvl>
+    <w:lvl w:ilvl="7" w:tplc="04090003" w:tentative="1">
+      <w:start w:val="1"/>
+      <w:numFmt w:val="bullet"/>
+      <w:lvlText w:val="o"/>
+      <w:lvlJc w:val="left"/>
+      <w:pPr>
+        <w:ind w:left="5400" w:hanging="360"/>
+      </w:pPr>
+      <w:rPr>
+        <w:rFonts w:ascii="Courier New" w:hAnsi="Courier New" w:cs="Courier New" w:hint="default"/>
+      </w:rPr>
+    </w:lvl>
+    <w:lvl w:ilvl="8" w:tplc="04090005" w:tentative="1">
+      <w:start w:val="1"/>
+      <w:numFmt w:val="bullet"/>
+      <w:lvlText w:val=""/>
+      <w:lvlJc w:val="left"/>
+      <w:pPr>
+        <w:ind w:left="6120" w:hanging="360"/>
+      </w:pPr>
+      <w:rPr>
+        <w:rFonts w:ascii="Wingdings" w:hAnsi="Wingdings" w:hint="default"/>
+      </w:rPr>
+    </w:lvl>
+  </w:abstractNum>
+  <w:abstractNum w:abstractNumId="37" w15:restartNumberingAfterBreak="0">
     <w:nsid w:val="635C0871"/>
     <w:multiLevelType w:val="hybridMultilevel"/>
     <w:tmpl w:val="211CAEE2"/>
@@ -15568,7 +18696,7 @@
       </w:rPr>
     </w:lvl>
   </w:abstractNum>
-  <w:abstractNum w:abstractNumId="29" w15:restartNumberingAfterBreak="0">
+  <w:abstractNum w:abstractNumId="38" w15:restartNumberingAfterBreak="0">
     <w:nsid w:val="674D312E"/>
     <w:multiLevelType w:val="hybridMultilevel"/>
     <w:tmpl w:val="F676A4B0"/>
@@ -15681,7 +18809,7 @@
       </w:rPr>
     </w:lvl>
   </w:abstractNum>
-  <w:abstractNum w:abstractNumId="30" w15:restartNumberingAfterBreak="0">
+  <w:abstractNum w:abstractNumId="39" w15:restartNumberingAfterBreak="0">
     <w:nsid w:val="67527994"/>
     <w:multiLevelType w:val="hybridMultilevel"/>
     <w:tmpl w:val="FFF61672"/>
@@ -15794,7 +18922,7 @@
       </w:rPr>
     </w:lvl>
   </w:abstractNum>
-  <w:abstractNum w:abstractNumId="31" w15:restartNumberingAfterBreak="0">
+  <w:abstractNum w:abstractNumId="40" w15:restartNumberingAfterBreak="0">
     <w:nsid w:val="68B36CE4"/>
     <w:multiLevelType w:val="hybridMultilevel"/>
     <w:tmpl w:val="7570EA5C"/>
@@ -15907,7 +19035,120 @@
       </w:rPr>
     </w:lvl>
   </w:abstractNum>
-  <w:abstractNum w:abstractNumId="32" w15:restartNumberingAfterBreak="0">
+  <w:abstractNum w:abstractNumId="41" w15:restartNumberingAfterBreak="0">
+    <w:nsid w:val="68DA39D1"/>
+    <w:multiLevelType w:val="hybridMultilevel"/>
+    <w:tmpl w:val="AF2A5D2E"/>
+    <w:lvl w:ilvl="0" w:tplc="04090001">
+      <w:start w:val="1"/>
+      <w:numFmt w:val="bullet"/>
+      <w:lvlText w:val=""/>
+      <w:lvlJc w:val="left"/>
+      <w:pPr>
+        <w:ind w:left="360" w:hanging="360"/>
+      </w:pPr>
+      <w:rPr>
+        <w:rFonts w:ascii="Symbol" w:hAnsi="Symbol" w:hint="default"/>
+      </w:rPr>
+    </w:lvl>
+    <w:lvl w:ilvl="1" w:tplc="04090003" w:tentative="1">
+      <w:start w:val="1"/>
+      <w:numFmt w:val="bullet"/>
+      <w:lvlText w:val="o"/>
+      <w:lvlJc w:val="left"/>
+      <w:pPr>
+        <w:ind w:left="1080" w:hanging="360"/>
+      </w:pPr>
+      <w:rPr>
+        <w:rFonts w:ascii="Courier New" w:hAnsi="Courier New" w:cs="Courier New" w:hint="default"/>
+      </w:rPr>
+    </w:lvl>
+    <w:lvl w:ilvl="2" w:tplc="04090005" w:tentative="1">
+      <w:start w:val="1"/>
+      <w:numFmt w:val="bullet"/>
+      <w:lvlText w:val=""/>
+      <w:lvlJc w:val="left"/>
+      <w:pPr>
+        <w:ind w:left="1800" w:hanging="360"/>
+      </w:pPr>
+      <w:rPr>
+        <w:rFonts w:ascii="Wingdings" w:hAnsi="Wingdings" w:hint="default"/>
+      </w:rPr>
+    </w:lvl>
+    <w:lvl w:ilvl="3" w:tplc="04090001" w:tentative="1">
+      <w:start w:val="1"/>
+      <w:numFmt w:val="bullet"/>
+      <w:lvlText w:val=""/>
+      <w:lvlJc w:val="left"/>
+      <w:pPr>
+        <w:ind w:left="2520" w:hanging="360"/>
+      </w:pPr>
+      <w:rPr>
+        <w:rFonts w:ascii="Symbol" w:hAnsi="Symbol" w:hint="default"/>
+      </w:rPr>
+    </w:lvl>
+    <w:lvl w:ilvl="4" w:tplc="04090003" w:tentative="1">
+      <w:start w:val="1"/>
+      <w:numFmt w:val="bullet"/>
+      <w:lvlText w:val="o"/>
+      <w:lvlJc w:val="left"/>
+      <w:pPr>
+        <w:ind w:left="3240" w:hanging="360"/>
+      </w:pPr>
+      <w:rPr>
+        <w:rFonts w:ascii="Courier New" w:hAnsi="Courier New" w:cs="Courier New" w:hint="default"/>
+      </w:rPr>
+    </w:lvl>
+    <w:lvl w:ilvl="5" w:tplc="04090005" w:tentative="1">
+      <w:start w:val="1"/>
+      <w:numFmt w:val="bullet"/>
+      <w:lvlText w:val=""/>
+      <w:lvlJc w:val="left"/>
+      <w:pPr>
+        <w:ind w:left="3960" w:hanging="360"/>
+      </w:pPr>
+      <w:rPr>
+        <w:rFonts w:ascii="Wingdings" w:hAnsi="Wingdings" w:hint="default"/>
+      </w:rPr>
+    </w:lvl>
+    <w:lvl w:ilvl="6" w:tplc="04090001" w:tentative="1">
+      <w:start w:val="1"/>
+      <w:numFmt w:val="bullet"/>
+      <w:lvlText w:val=""/>
+      <w:lvlJc w:val="left"/>
+      <w:pPr>
+        <w:ind w:left="4680" w:hanging="360"/>
+      </w:pPr>
+      <w:rPr>
+        <w:rFonts w:ascii="Symbol" w:hAnsi="Symbol" w:hint="default"/>
+      </w:rPr>
+    </w:lvl>
+    <w:lvl w:ilvl="7" w:tplc="04090003" w:tentative="1">
+      <w:start w:val="1"/>
+      <w:numFmt w:val="bullet"/>
+      <w:lvlText w:val="o"/>
+      <w:lvlJc w:val="left"/>
+      <w:pPr>
+        <w:ind w:left="5400" w:hanging="360"/>
+      </w:pPr>
+      <w:rPr>
+        <w:rFonts w:ascii="Courier New" w:hAnsi="Courier New" w:cs="Courier New" w:hint="default"/>
+      </w:rPr>
+    </w:lvl>
+    <w:lvl w:ilvl="8" w:tplc="04090005" w:tentative="1">
+      <w:start w:val="1"/>
+      <w:numFmt w:val="bullet"/>
+      <w:lvlText w:val=""/>
+      <w:lvlJc w:val="left"/>
+      <w:pPr>
+        <w:ind w:left="6120" w:hanging="360"/>
+      </w:pPr>
+      <w:rPr>
+        <w:rFonts w:ascii="Wingdings" w:hAnsi="Wingdings" w:hint="default"/>
+      </w:rPr>
+    </w:lvl>
+  </w:abstractNum>
+  <w:abstractNum w:abstractNumId="42" w15:restartNumberingAfterBreak="0">
     <w:nsid w:val="694A1AFF"/>
     <w:multiLevelType w:val="hybridMultilevel"/>
     <w:tmpl w:val="BE02E9FA"/>
@@ -16020,7 +19261,7 @@
       </w:rPr>
     </w:lvl>
   </w:abstractNum>
-  <w:abstractNum w:abstractNumId="33" w15:restartNumberingAfterBreak="0">
+  <w:abstractNum w:abstractNumId="43" w15:restartNumberingAfterBreak="0">
     <w:nsid w:val="6AEA50D8"/>
     <w:multiLevelType w:val="hybridMultilevel"/>
     <w:tmpl w:val="87D205F0"/>
@@ -16133,7 +19374,7 @@
       </w:rPr>
     </w:lvl>
   </w:abstractNum>
-  <w:abstractNum w:abstractNumId="34" w15:restartNumberingAfterBreak="0">
+  <w:abstractNum w:abstractNumId="44" w15:restartNumberingAfterBreak="0">
     <w:nsid w:val="6DB1687C"/>
     <w:multiLevelType w:val="hybridMultilevel"/>
     <w:tmpl w:val="7A048BA2"/>
@@ -16246,7 +19487,7 @@
       </w:rPr>
     </w:lvl>
   </w:abstractNum>
-  <w:abstractNum w:abstractNumId="35" w15:restartNumberingAfterBreak="0">
+  <w:abstractNum w:abstractNumId="45" w15:restartNumberingAfterBreak="0">
     <w:nsid w:val="6F5B5528"/>
     <w:multiLevelType w:val="hybridMultilevel"/>
     <w:tmpl w:val="452AC9FA"/>
@@ -16359,7 +19600,7 @@
       </w:rPr>
     </w:lvl>
   </w:abstractNum>
-  <w:abstractNum w:abstractNumId="36" w15:restartNumberingAfterBreak="0">
+  <w:abstractNum w:abstractNumId="46" w15:restartNumberingAfterBreak="0">
     <w:nsid w:val="708865CF"/>
     <w:multiLevelType w:val="hybridMultilevel"/>
     <w:tmpl w:val="0082E5E2"/>
@@ -16472,7 +19713,7 @@
       </w:rPr>
     </w:lvl>
   </w:abstractNum>
-  <w:abstractNum w:abstractNumId="37" w15:restartNumberingAfterBreak="0">
+  <w:abstractNum w:abstractNumId="47" w15:restartNumberingAfterBreak="0">
     <w:nsid w:val="755871EF"/>
     <w:multiLevelType w:val="hybridMultilevel"/>
     <w:tmpl w:val="57FCC89E"/>
@@ -16585,7 +19826,7 @@
       </w:rPr>
     </w:lvl>
   </w:abstractNum>
-  <w:abstractNum w:abstractNumId="38" w15:restartNumberingAfterBreak="0">
+  <w:abstractNum w:abstractNumId="48" w15:restartNumberingAfterBreak="0">
     <w:nsid w:val="75FE6077"/>
     <w:multiLevelType w:val="hybridMultilevel"/>
     <w:tmpl w:val="DEBEABB8"/>
@@ -16698,7 +19939,7 @@
       </w:rPr>
     </w:lvl>
   </w:abstractNum>
-  <w:abstractNum w:abstractNumId="39" w15:restartNumberingAfterBreak="0">
+  <w:abstractNum w:abstractNumId="49" w15:restartNumberingAfterBreak="0">
     <w:nsid w:val="775F401F"/>
     <w:multiLevelType w:val="hybridMultilevel"/>
     <w:tmpl w:val="2892AD08"/>
@@ -16811,7 +20052,7 @@
       </w:rPr>
     </w:lvl>
   </w:abstractNum>
-  <w:abstractNum w:abstractNumId="40" w15:restartNumberingAfterBreak="0">
+  <w:abstractNum w:abstractNumId="50" w15:restartNumberingAfterBreak="0">
     <w:nsid w:val="7A666BCD"/>
     <w:multiLevelType w:val="hybridMultilevel"/>
     <w:tmpl w:val="F0521F02"/>
@@ -16924,7 +20165,7 @@
       </w:rPr>
     </w:lvl>
   </w:abstractNum>
-  <w:abstractNum w:abstractNumId="41" w15:restartNumberingAfterBreak="0">
+  <w:abstractNum w:abstractNumId="51" w15:restartNumberingAfterBreak="0">
     <w:nsid w:val="7CDE197C"/>
     <w:multiLevelType w:val="hybridMultilevel"/>
     <w:tmpl w:val="CB88DCEC"/>
@@ -17037,7 +20278,7 @@
       </w:rPr>
     </w:lvl>
   </w:abstractNum>
-  <w:abstractNum w:abstractNumId="42" w15:restartNumberingAfterBreak="0">
+  <w:abstractNum w:abstractNumId="52" w15:restartNumberingAfterBreak="0">
     <w:nsid w:val="7D1C7B84"/>
     <w:multiLevelType w:val="hybridMultilevel"/>
     <w:tmpl w:val="9B5CAE34"/>
@@ -17150,7 +20391,7 @@
       </w:rPr>
     </w:lvl>
   </w:abstractNum>
-  <w:abstractNum w:abstractNumId="43" w15:restartNumberingAfterBreak="0">
+  <w:abstractNum w:abstractNumId="53" w15:restartNumberingAfterBreak="0">
     <w:nsid w:val="7E026BE3"/>
     <w:multiLevelType w:val="hybridMultilevel"/>
     <w:tmpl w:val="57DE4ED6"/>
@@ -17264,136 +20505,166 @@
     </w:lvl>
   </w:abstractNum>
   <w:num w:numId="1" w16cid:durableId="1202745240">
-    <w:abstractNumId w:val="39"/>
+    <w:abstractNumId w:val="49"/>
   </w:num>
   <w:num w:numId="2" w16cid:durableId="436485417">
-    <w:abstractNumId w:val="41"/>
+    <w:abstractNumId w:val="51"/>
   </w:num>
   <w:num w:numId="3" w16cid:durableId="311720607">
-    <w:abstractNumId w:val="10"/>
+    <w:abstractNumId w:val="14"/>
   </w:num>
   <w:num w:numId="4" w16cid:durableId="1927222989">
     <w:abstractNumId w:val="0"/>
   </w:num>
   <w:num w:numId="5" w16cid:durableId="1012151456">
-    <w:abstractNumId w:val="5"/>
+    <w:abstractNumId w:val="7"/>
   </w:num>
   <w:num w:numId="6" w16cid:durableId="414741176">
-    <w:abstractNumId w:val="22"/>
+    <w:abstractNumId w:val="29"/>
   </w:num>
   <w:num w:numId="7" w16cid:durableId="1361979898">
-    <w:abstractNumId w:val="9"/>
+    <w:abstractNumId w:val="12"/>
   </w:num>
   <w:num w:numId="8" w16cid:durableId="1662003308">
-    <w:abstractNumId w:val="33"/>
+    <w:abstractNumId w:val="43"/>
   </w:num>
   <w:num w:numId="9" w16cid:durableId="487870499">
+    <w:abstractNumId w:val="16"/>
+  </w:num>
+  <w:num w:numId="10" w16cid:durableId="1775830814">
+    <w:abstractNumId w:val="24"/>
+  </w:num>
+  <w:num w:numId="11" w16cid:durableId="762914567">
+    <w:abstractNumId w:val="34"/>
+  </w:num>
+  <w:num w:numId="12" w16cid:durableId="1558205072">
     <w:abstractNumId w:val="11"/>
   </w:num>
-  <w:num w:numId="10" w16cid:durableId="1775830814">
-    <w:abstractNumId w:val="17"/>
-  </w:num>
-  <w:num w:numId="11" w16cid:durableId="762914567">
-    <w:abstractNumId w:val="26"/>
-  </w:num>
-  <w:num w:numId="12" w16cid:durableId="1558205072">
-    <w:abstractNumId w:val="8"/>
-  </w:num>
   <w:num w:numId="13" w16cid:durableId="1704548436">
-    <w:abstractNumId w:val="30"/>
+    <w:abstractNumId w:val="39"/>
   </w:num>
   <w:num w:numId="14" w16cid:durableId="47152119">
     <w:abstractNumId w:val="1"/>
   </w:num>
   <w:num w:numId="15" w16cid:durableId="73288378">
-    <w:abstractNumId w:val="37"/>
+    <w:abstractNumId w:val="47"/>
   </w:num>
   <w:num w:numId="16" w16cid:durableId="1960451207">
-    <w:abstractNumId w:val="14"/>
+    <w:abstractNumId w:val="19"/>
   </w:num>
   <w:num w:numId="17" w16cid:durableId="2054183595">
-    <w:abstractNumId w:val="12"/>
+    <w:abstractNumId w:val="17"/>
   </w:num>
   <w:num w:numId="18" w16cid:durableId="1538930267">
-    <w:abstractNumId w:val="20"/>
+    <w:abstractNumId w:val="27"/>
   </w:num>
   <w:num w:numId="19" w16cid:durableId="830027533">
-    <w:abstractNumId w:val="13"/>
+    <w:abstractNumId w:val="18"/>
   </w:num>
   <w:num w:numId="20" w16cid:durableId="17389353">
     <w:abstractNumId w:val="3"/>
   </w:num>
   <w:num w:numId="21" w16cid:durableId="1524124739">
-    <w:abstractNumId w:val="29"/>
+    <w:abstractNumId w:val="38"/>
   </w:num>
   <w:num w:numId="22" w16cid:durableId="1718041339">
-    <w:abstractNumId w:val="35"/>
+    <w:abstractNumId w:val="45"/>
   </w:num>
   <w:num w:numId="23" w16cid:durableId="1582106962">
-    <w:abstractNumId w:val="16"/>
+    <w:abstractNumId w:val="23"/>
   </w:num>
   <w:num w:numId="24" w16cid:durableId="1988322219">
-    <w:abstractNumId w:val="34"/>
+    <w:abstractNumId w:val="44"/>
   </w:num>
   <w:num w:numId="25" w16cid:durableId="606817180">
-    <w:abstractNumId w:val="23"/>
+    <w:abstractNumId w:val="30"/>
   </w:num>
   <w:num w:numId="26" w16cid:durableId="1708487973">
+    <w:abstractNumId w:val="40"/>
+  </w:num>
+  <w:num w:numId="27" w16cid:durableId="346491778">
+    <w:abstractNumId w:val="21"/>
+  </w:num>
+  <w:num w:numId="28" w16cid:durableId="625893437">
+    <w:abstractNumId w:val="26"/>
+  </w:num>
+  <w:num w:numId="29" w16cid:durableId="884371770">
+    <w:abstractNumId w:val="5"/>
+  </w:num>
+  <w:num w:numId="30" w16cid:durableId="995258418">
+    <w:abstractNumId w:val="50"/>
+  </w:num>
+  <w:num w:numId="31" w16cid:durableId="1076048891">
     <w:abstractNumId w:val="31"/>
   </w:num>
-  <w:num w:numId="27" w16cid:durableId="346491778">
-    <w:abstractNumId w:val="15"/>
-  </w:num>
-  <w:num w:numId="28" w16cid:durableId="625893437">
-    <w:abstractNumId w:val="19"/>
-  </w:num>
-  <w:num w:numId="29" w16cid:durableId="884371770">
-    <w:abstractNumId w:val="4"/>
-  </w:num>
-  <w:num w:numId="30" w16cid:durableId="995258418">
-    <w:abstractNumId w:val="40"/>
-  </w:num>
-  <w:num w:numId="31" w16cid:durableId="1076048891">
-    <w:abstractNumId w:val="24"/>
-  </w:num>
   <w:num w:numId="32" w16cid:durableId="262496585">
-    <w:abstractNumId w:val="36"/>
+    <w:abstractNumId w:val="46"/>
   </w:num>
   <w:num w:numId="33" w16cid:durableId="1641959381">
-    <w:abstractNumId w:val="38"/>
+    <w:abstractNumId w:val="48"/>
   </w:num>
   <w:num w:numId="34" w16cid:durableId="398287160">
+    <w:abstractNumId w:val="52"/>
+  </w:num>
+  <w:num w:numId="35" w16cid:durableId="1758358541">
+    <w:abstractNumId w:val="53"/>
+  </w:num>
+  <w:num w:numId="36" w16cid:durableId="2137940628">
+    <w:abstractNumId w:val="8"/>
+  </w:num>
+  <w:num w:numId="37" w16cid:durableId="693849222">
+    <w:abstractNumId w:val="37"/>
+  </w:num>
+  <w:num w:numId="38" w16cid:durableId="42483674">
+    <w:abstractNumId w:val="25"/>
+  </w:num>
+  <w:num w:numId="39" w16cid:durableId="2036617390">
     <w:abstractNumId w:val="42"/>
   </w:num>
-  <w:num w:numId="35" w16cid:durableId="1758358541">
-    <w:abstractNumId w:val="43"/>
-  </w:num>
-  <w:num w:numId="36" w16cid:durableId="2137940628">
-    <w:abstractNumId w:val="6"/>
-  </w:num>
-  <w:num w:numId="37" w16cid:durableId="693849222">
+  <w:num w:numId="40" w16cid:durableId="1873491536">
     <w:abstractNumId w:val="28"/>
-  </w:num>
-  <w:num w:numId="38" w16cid:durableId="42483674">
-    <w:abstractNumId w:val="18"/>
-  </w:num>
-  <w:num w:numId="39" w16cid:durableId="2036617390">
-    <w:abstractNumId w:val="32"/>
-  </w:num>
-  <w:num w:numId="40" w16cid:durableId="1873491536">
-    <w:abstractNumId w:val="21"/>
   </w:num>
   <w:num w:numId="41" w16cid:durableId="1462919354">
     <w:abstractNumId w:val="2"/>
   </w:num>
   <w:num w:numId="42" w16cid:durableId="1487435213">
-    <w:abstractNumId w:val="7"/>
+    <w:abstractNumId w:val="9"/>
   </w:num>
   <w:num w:numId="43" w16cid:durableId="488908380">
-    <w:abstractNumId w:val="25"/>
+    <w:abstractNumId w:val="33"/>
   </w:num>
   <w:num w:numId="44" w16cid:durableId="1417559559">
-    <w:abstractNumId w:val="27"/>
+    <w:abstractNumId w:val="35"/>
+  </w:num>
+  <w:num w:numId="45" w16cid:durableId="1632594991">
+    <w:abstractNumId w:val="6"/>
+  </w:num>
+  <w:num w:numId="46" w16cid:durableId="1435859479">
+    <w:abstractNumId w:val="13"/>
+  </w:num>
+  <w:num w:numId="47" w16cid:durableId="315188424">
+    <w:abstractNumId w:val="10"/>
+  </w:num>
+  <w:num w:numId="48" w16cid:durableId="763497840">
+    <w:abstractNumId w:val="15"/>
+  </w:num>
+  <w:num w:numId="49" w16cid:durableId="816921918">
+    <w:abstractNumId w:val="20"/>
+  </w:num>
+  <w:num w:numId="50" w16cid:durableId="3092275">
+    <w:abstractNumId w:val="36"/>
+  </w:num>
+  <w:num w:numId="51" w16cid:durableId="792671291">
+    <w:abstractNumId w:val="41"/>
+  </w:num>
+  <w:num w:numId="52" w16cid:durableId="508104134">
+    <w:abstractNumId w:val="4"/>
+  </w:num>
+  <w:num w:numId="53" w16cid:durableId="297342684">
+    <w:abstractNumId w:val="22"/>
+  </w:num>
+  <w:num w:numId="54" w16cid:durableId="1426807752">
+    <w:abstractNumId w:val="32"/>
   </w:num>
 </w:numbering>
 </file>

</xml_diff>